<commit_message>
first commit agregado notifi inmobiliaria
</commit_message>
<xml_diff>
--- a/Nodejs a servidor web  heroku.docx
+++ b/Nodejs a servidor web  heroku.docx
@@ -3736,7 +3736,17 @@
           <w:szCs w:val="20"/>
           <w:lang w:eastAsia="es-CL"/>
         </w:rPr>
-        <w:t xml:space="preserve"> -a salonhousev1</w:t>
+        <w:t xml:space="preserve"> -a salonhousev</w:t>
+      </w:r>
+      <w:r>
+        <w:rPr>
+          <w:rFonts w:ascii="Consolas" w:eastAsia="Times New Roman" w:hAnsi="Consolas" w:cs="Courier New"/>
+          <w:color w:val="596981"/>
+          <w:sz w:val="20"/>
+          <w:szCs w:val="20"/>
+          <w:lang w:eastAsia="es-CL"/>
+        </w:rPr>
+        <w:t>2</w:t>
       </w:r>
     </w:p>
     <w:p>
@@ -3827,20 +3837,39 @@
         </w:rPr>
         <w:t xml:space="preserve"> </w:t>
       </w:r>
+      <w:r>
+        <w:rPr>
+          <w:lang w:eastAsia="es-CL"/>
+        </w:rPr>
+        <w:t xml:space="preserve"> </w:t>
+      </w:r>
       <w:hyperlink r:id="rId17" w:history="1">
         <w:r>
           <w:rPr>
             <w:rStyle w:val="Hipervnculo"/>
-            <w:lang w:eastAsia="es-CL"/>
+            <w:rFonts w:ascii="Consolas" w:hAnsi="Consolas"/>
+            <w:sz w:val="19"/>
+            <w:szCs w:val="19"/>
+            <w:shd w:val="clear" w:color="auto" w:fill="F7F8FB"/>
           </w:rPr>
-          <w:t>https://git.heroku.com/salonhousev1.git</w:t>
+          <w:t>https://git.heroku.com/salonhousev2.git</w:t>
         </w:r>
       </w:hyperlink>
       <w:r>
         <w:rPr>
-          <w:lang w:eastAsia="es-CL"/>
-        </w:rPr>
-        <w:t xml:space="preserve">    //</w:t>
+          <w:rFonts w:ascii="Consolas" w:hAnsi="Consolas"/>
+          <w:color w:val="475366"/>
+          <w:sz w:val="19"/>
+          <w:szCs w:val="19"/>
+          <w:shd w:val="clear" w:color="auto" w:fill="F7F8FB"/>
+        </w:rPr>
+        <w:t xml:space="preserve"> </w:t>
+      </w:r>
+      <w:r>
+        <w:rPr>
+          <w:lang w:eastAsia="es-CL"/>
+        </w:rPr>
+        <w:t>//</w:t>
       </w:r>
       <w:proofErr w:type="gramStart"/>
       <w:r>
@@ -4336,18 +4365,40 @@
         </w:rPr>
         <w:t xml:space="preserve"> </w:t>
       </w:r>
-      <w:hyperlink r:id="rId18" w:history="1">
-        <w:r>
-          <w:rPr>
-            <w:rStyle w:val="Hipervnculo"/>
-            <w:rFonts w:ascii="Consolas" w:eastAsia="Times New Roman" w:hAnsi="Consolas" w:cs="Courier New"/>
-            <w:sz w:val="20"/>
-            <w:szCs w:val="20"/>
-            <w:lang w:eastAsia="es-CL"/>
-          </w:rPr>
-          <w:t>https://git.heroku.com/salonhousev1.git</w:t>
-        </w:r>
-      </w:hyperlink>
+      <w:r>
+        <w:br/>
+      </w:r>
+      <w:r>
+        <w:rPr>
+          <w:rFonts w:ascii="Consolas" w:hAnsi="Consolas"/>
+          <w:color w:val="475366"/>
+          <w:sz w:val="19"/>
+          <w:szCs w:val="19"/>
+          <w:shd w:val="clear" w:color="auto" w:fill="F7F8FB"/>
+        </w:rPr>
+        <w:t>https://git.heroku.com/</w:t>
+      </w:r>
+      <w:r>
+        <w:rPr>
+          <w:rFonts w:ascii="Consolas" w:hAnsi="Consolas"/>
+          <w:color w:val="475366"/>
+          <w:sz w:val="19"/>
+          <w:szCs w:val="19"/>
+          <w:u w:val="single"/>
+          <w:shd w:val="clear" w:color="auto" w:fill="F7F8FB"/>
+        </w:rPr>
+        <w:t>salonhousev2</w:t>
+      </w:r>
+      <w:r>
+        <w:rPr>
+          <w:rFonts w:ascii="Consolas" w:hAnsi="Consolas"/>
+          <w:color w:val="475366"/>
+          <w:sz w:val="19"/>
+          <w:szCs w:val="19"/>
+          <w:shd w:val="clear" w:color="auto" w:fill="F7F8FB"/>
+        </w:rPr>
+        <w:t>.git</w:t>
+      </w:r>
       <w:r>
         <w:rPr>
           <w:rFonts w:ascii="Consolas" w:eastAsia="Times New Roman" w:hAnsi="Consolas" w:cs="Courier New"/>
@@ -4416,7 +4467,7 @@
                     <pic:cNvPicPr/>
                   </pic:nvPicPr>
                   <pic:blipFill>
-                    <a:blip r:embed="rId19"/>
+                    <a:blip r:embed="rId18"/>
                     <a:stretch>
                       <a:fillRect/>
                     </a:stretch>
@@ -4652,7 +4703,7 @@
           <w:lang w:eastAsia="es-CL"/>
         </w:rPr>
       </w:pPr>
-      <w:hyperlink r:id="rId20" w:history="1">
+      <w:hyperlink r:id="rId19" w:history="1">
         <w:r>
           <w:rPr>
             <w:rStyle w:val="Hipervnculo"/>
@@ -4713,6 +4764,118 @@
             <wp:extent cx="5612130" cy="3155315"/>
             <wp:effectExtent l="0" t="0" r="7620" b="6985"/>
             <wp:docPr id="15" name="Imagen 15"/>
+            <wp:cNvGraphicFramePr>
+              <a:graphicFrameLocks xmlns:a="http://schemas.openxmlformats.org/drawingml/2006/main" noChangeAspect="1"/>
+            </wp:cNvGraphicFramePr>
+            <a:graphic xmlns:a="http://schemas.openxmlformats.org/drawingml/2006/main">
+              <a:graphicData uri="http://schemas.openxmlformats.org/drawingml/2006/picture">
+                <pic:pic xmlns:pic="http://schemas.openxmlformats.org/drawingml/2006/picture">
+                  <pic:nvPicPr>
+                    <pic:cNvPr id="1" name=""/>
+                    <pic:cNvPicPr/>
+                  </pic:nvPicPr>
+                  <pic:blipFill>
+                    <a:blip r:embed="rId20"/>
+                    <a:stretch>
+                      <a:fillRect/>
+                    </a:stretch>
+                  </pic:blipFill>
+                  <pic:spPr>
+                    <a:xfrm>
+                      <a:off x="0" y="0"/>
+                      <a:ext cx="5612130" cy="3155315"/>
+                    </a:xfrm>
+                    <a:prstGeom prst="rect">
+                      <a:avLst/>
+                    </a:prstGeom>
+                  </pic:spPr>
+                </pic:pic>
+              </a:graphicData>
+            </a:graphic>
+          </wp:inline>
+        </w:drawing>
+      </w:r>
+    </w:p>
+    <w:p>
+      <w:pPr>
+        <w:rPr>
+          <w:lang w:eastAsia="es-CL"/>
+        </w:rPr>
+      </w:pPr>
+    </w:p>
+    <w:p>
+      <w:pPr>
+        <w:rPr>
+          <w:lang w:eastAsia="es-CL"/>
+        </w:rPr>
+      </w:pPr>
+    </w:p>
+    <w:p>
+      <w:pPr>
+        <w:rPr>
+          <w:lang w:eastAsia="es-CL"/>
+        </w:rPr>
+      </w:pPr>
+      <w:r>
+        <w:rPr>
+          <w:lang w:eastAsia="es-CL"/>
+        </w:rPr>
+        <w:t xml:space="preserve">/// en el siguiente ejemplo compruebo como usar </w:t>
+      </w:r>
+      <w:proofErr w:type="spellStart"/>
+      <w:r>
+        <w:rPr>
+          <w:lang w:eastAsia="es-CL"/>
+        </w:rPr>
+        <w:t>postman</w:t>
+      </w:r>
+      <w:proofErr w:type="spellEnd"/>
+    </w:p>
+    <w:p>
+      <w:pPr>
+        <w:pBdr>
+          <w:top w:val="single" w:sz="6" w:space="7" w:color="EEF1F6"/>
+          <w:left w:val="single" w:sz="6" w:space="7" w:color="EEF1F6"/>
+          <w:bottom w:val="single" w:sz="6" w:space="7" w:color="EEF1F6"/>
+          <w:right w:val="single" w:sz="6" w:space="7" w:color="EEF1F6"/>
+        </w:pBdr>
+        <w:shd w:val="clear" w:color="auto" w:fill="F5F7FA"/>
+        <w:tabs>
+          <w:tab w:val="left" w:pos="916"/>
+          <w:tab w:val="left" w:pos="1832"/>
+          <w:tab w:val="left" w:pos="2748"/>
+          <w:tab w:val="left" w:pos="3664"/>
+          <w:tab w:val="left" w:pos="4580"/>
+          <w:tab w:val="left" w:pos="5496"/>
+          <w:tab w:val="left" w:pos="6412"/>
+          <w:tab w:val="left" w:pos="7328"/>
+          <w:tab w:val="left" w:pos="8244"/>
+          <w:tab w:val="left" w:pos="9160"/>
+          <w:tab w:val="left" w:pos="10076"/>
+          <w:tab w:val="left" w:pos="10992"/>
+          <w:tab w:val="left" w:pos="11908"/>
+          <w:tab w:val="left" w:pos="12824"/>
+          <w:tab w:val="left" w:pos="13740"/>
+          <w:tab w:val="left" w:pos="14656"/>
+        </w:tabs>
+        <w:spacing w:after="150" w:line="240" w:lineRule="auto"/>
+        <w:rPr>
+          <w:rFonts w:ascii="Consolas" w:eastAsia="Times New Roman" w:hAnsi="Consolas" w:cs="Courier New"/>
+          <w:color w:val="596981"/>
+          <w:sz w:val="20"/>
+          <w:szCs w:val="20"/>
+          <w:lang w:eastAsia="es-CL"/>
+        </w:rPr>
+      </w:pPr>
+      <w:r>
+        <w:rPr>
+          <w:noProof/>
+        </w:rPr>
+        <w:drawing>
+          <wp:inline distT="0" distB="0" distL="0" distR="0" wp14:anchorId="2949C989" wp14:editId="45767DD4">
+            <wp:extent cx="5612130" cy="3155315"/>
+            <wp:effectExtent l="0" t="0" r="7620" b="6985"/>
+            <wp:docPr id="12" name="Imagen 12"/>
             <wp:cNvGraphicFramePr>
               <a:graphicFrameLocks xmlns:a="http://schemas.openxmlformats.org/drawingml/2006/main" noChangeAspect="1"/>
             </wp:cNvGraphicFramePr>
@@ -4747,41 +4910,6 @@
     </w:p>
     <w:p>
       <w:pPr>
-        <w:rPr>
-          <w:lang w:eastAsia="es-CL"/>
-        </w:rPr>
-      </w:pPr>
-    </w:p>
-    <w:p>
-      <w:pPr>
-        <w:rPr>
-          <w:lang w:eastAsia="es-CL"/>
-        </w:rPr>
-      </w:pPr>
-    </w:p>
-    <w:p>
-      <w:pPr>
-        <w:rPr>
-          <w:lang w:eastAsia="es-CL"/>
-        </w:rPr>
-      </w:pPr>
-      <w:r>
-        <w:rPr>
-          <w:lang w:eastAsia="es-CL"/>
-        </w:rPr>
-        <w:t xml:space="preserve">/// en el siguiente ejemplo compruebo como usar </w:t>
-      </w:r>
-      <w:proofErr w:type="spellStart"/>
-      <w:r>
-        <w:rPr>
-          <w:lang w:eastAsia="es-CL"/>
-        </w:rPr>
-        <w:t>postman</w:t>
-      </w:r>
-      <w:proofErr w:type="spellEnd"/>
-    </w:p>
-    <w:p>
-      <w:pPr>
         <w:pBdr>
           <w:top w:val="single" w:sz="6" w:space="7" w:color="EEF1F6"/>
           <w:left w:val="single" w:sz="6" w:space="7" w:color="EEF1F6"/>
@@ -4816,15 +4944,156 @@
           <w:lang w:eastAsia="es-CL"/>
         </w:rPr>
       </w:pPr>
+      <w:proofErr w:type="spellStart"/>
+      <w:r>
+        <w:rPr>
+          <w:rFonts w:ascii="Consolas" w:eastAsia="Times New Roman" w:hAnsi="Consolas" w:cs="Courier New"/>
+          <w:color w:val="596981"/>
+          <w:sz w:val="20"/>
+          <w:szCs w:val="20"/>
+          <w:lang w:eastAsia="es-CL"/>
+        </w:rPr>
+        <w:t>heroku</w:t>
+      </w:r>
+      <w:proofErr w:type="spellEnd"/>
+      <w:r>
+        <w:rPr>
+          <w:rFonts w:ascii="Consolas" w:eastAsia="Times New Roman" w:hAnsi="Consolas" w:cs="Courier New"/>
+          <w:color w:val="596981"/>
+          <w:sz w:val="20"/>
+          <w:szCs w:val="20"/>
+          <w:lang w:eastAsia="es-CL"/>
+        </w:rPr>
+        <w:t xml:space="preserve"> logs </w:t>
+      </w:r>
+      <w:r>
+        <w:rPr>
+          <w:rFonts w:ascii="Consolas" w:eastAsia="Times New Roman" w:hAnsi="Consolas" w:cs="Courier New"/>
+          <w:color w:val="596981"/>
+          <w:sz w:val="20"/>
+          <w:szCs w:val="20"/>
+          <w:lang w:eastAsia="es-CL"/>
+        </w:rPr>
+        <w:t>–</w:t>
+      </w:r>
+      <w:proofErr w:type="spellStart"/>
+      <w:r>
+        <w:rPr>
+          <w:rFonts w:ascii="Consolas" w:eastAsia="Times New Roman" w:hAnsi="Consolas" w:cs="Courier New"/>
+          <w:color w:val="596981"/>
+          <w:sz w:val="20"/>
+          <w:szCs w:val="20"/>
+          <w:lang w:eastAsia="es-CL"/>
+        </w:rPr>
+        <w:t>tail</w:t>
+      </w:r>
+      <w:proofErr w:type="spellEnd"/>
+    </w:p>
+    <w:p>
+      <w:pPr>
+        <w:pBdr>
+          <w:top w:val="single" w:sz="6" w:space="7" w:color="EEF1F6"/>
+          <w:left w:val="single" w:sz="6" w:space="7" w:color="EEF1F6"/>
+          <w:bottom w:val="single" w:sz="6" w:space="7" w:color="EEF1F6"/>
+          <w:right w:val="single" w:sz="6" w:space="7" w:color="EEF1F6"/>
+        </w:pBdr>
+        <w:shd w:val="clear" w:color="auto" w:fill="F5F7FA"/>
+        <w:tabs>
+          <w:tab w:val="left" w:pos="916"/>
+          <w:tab w:val="left" w:pos="1832"/>
+          <w:tab w:val="left" w:pos="2748"/>
+          <w:tab w:val="left" w:pos="3664"/>
+          <w:tab w:val="left" w:pos="4580"/>
+          <w:tab w:val="left" w:pos="5496"/>
+          <w:tab w:val="left" w:pos="6412"/>
+          <w:tab w:val="left" w:pos="7328"/>
+          <w:tab w:val="left" w:pos="8244"/>
+          <w:tab w:val="left" w:pos="9160"/>
+          <w:tab w:val="left" w:pos="10076"/>
+          <w:tab w:val="left" w:pos="10992"/>
+          <w:tab w:val="left" w:pos="11908"/>
+          <w:tab w:val="left" w:pos="12824"/>
+          <w:tab w:val="left" w:pos="13740"/>
+          <w:tab w:val="left" w:pos="14656"/>
+        </w:tabs>
+        <w:spacing w:after="150" w:line="240" w:lineRule="auto"/>
+        <w:rPr>
+          <w:rFonts w:ascii="Consolas" w:eastAsia="Times New Roman" w:hAnsi="Consolas" w:cs="Courier New"/>
+          <w:color w:val="596981"/>
+          <w:sz w:val="20"/>
+          <w:szCs w:val="20"/>
+          <w:lang w:eastAsia="es-CL"/>
+        </w:rPr>
+      </w:pPr>
+      <w:r>
+        <w:rPr>
+          <w:rFonts w:ascii="Consolas" w:eastAsia="Times New Roman" w:hAnsi="Consolas" w:cs="Courier New"/>
+          <w:color w:val="596981"/>
+          <w:sz w:val="20"/>
+          <w:szCs w:val="20"/>
+          <w:lang w:eastAsia="es-CL"/>
+        </w:rPr>
+        <w:t xml:space="preserve">nos da toda la información del </w:t>
+      </w:r>
+      <w:proofErr w:type="spellStart"/>
+      <w:r>
+        <w:rPr>
+          <w:rFonts w:ascii="Consolas" w:eastAsia="Times New Roman" w:hAnsi="Consolas" w:cs="Courier New"/>
+          <w:color w:val="596981"/>
+          <w:sz w:val="20"/>
+          <w:szCs w:val="20"/>
+          <w:lang w:eastAsia="es-CL"/>
+        </w:rPr>
+        <w:t>servidro</w:t>
+      </w:r>
+      <w:proofErr w:type="spellEnd"/>
+    </w:p>
+    <w:p>
+      <w:pPr>
+        <w:pBdr>
+          <w:top w:val="single" w:sz="6" w:space="7" w:color="EEF1F6"/>
+          <w:left w:val="single" w:sz="6" w:space="7" w:color="EEF1F6"/>
+          <w:bottom w:val="single" w:sz="6" w:space="7" w:color="EEF1F6"/>
+          <w:right w:val="single" w:sz="6" w:space="7" w:color="EEF1F6"/>
+        </w:pBdr>
+        <w:shd w:val="clear" w:color="auto" w:fill="F5F7FA"/>
+        <w:tabs>
+          <w:tab w:val="left" w:pos="916"/>
+          <w:tab w:val="left" w:pos="1832"/>
+          <w:tab w:val="left" w:pos="2748"/>
+          <w:tab w:val="left" w:pos="3664"/>
+          <w:tab w:val="left" w:pos="4580"/>
+          <w:tab w:val="left" w:pos="5496"/>
+          <w:tab w:val="left" w:pos="6412"/>
+          <w:tab w:val="left" w:pos="7328"/>
+          <w:tab w:val="left" w:pos="8244"/>
+          <w:tab w:val="left" w:pos="9160"/>
+          <w:tab w:val="left" w:pos="10076"/>
+          <w:tab w:val="left" w:pos="10992"/>
+          <w:tab w:val="left" w:pos="11908"/>
+          <w:tab w:val="left" w:pos="12824"/>
+          <w:tab w:val="left" w:pos="13740"/>
+          <w:tab w:val="left" w:pos="14656"/>
+        </w:tabs>
+        <w:spacing w:after="150" w:line="240" w:lineRule="auto"/>
+        <w:rPr>
+          <w:rFonts w:ascii="Consolas" w:eastAsia="Times New Roman" w:hAnsi="Consolas" w:cs="Courier New"/>
+          <w:color w:val="596981"/>
+          <w:sz w:val="20"/>
+          <w:szCs w:val="20"/>
+          <w:lang w:eastAsia="es-CL"/>
+        </w:rPr>
+      </w:pPr>
       <w:r>
         <w:rPr>
           <w:noProof/>
         </w:rPr>
+        <w:lastRenderedPageBreak/>
         <w:drawing>
-          <wp:inline distT="0" distB="0" distL="0" distR="0" wp14:anchorId="2949C989" wp14:editId="45767DD4">
+          <wp:inline distT="0" distB="0" distL="0" distR="0" wp14:anchorId="549ECE95" wp14:editId="5C02FA77">
             <wp:extent cx="5612130" cy="3155315"/>
             <wp:effectExtent l="0" t="0" r="7620" b="6985"/>
-            <wp:docPr id="12" name="Imagen 12"/>
+            <wp:docPr id="13" name="Imagen 13"/>
             <wp:cNvGraphicFramePr>
               <a:graphicFrameLocks xmlns:a="http://schemas.openxmlformats.org/drawingml/2006/main" noChangeAspect="1"/>
             </wp:cNvGraphicFramePr>
@@ -4859,47 +5128,38 @@
     </w:p>
     <w:p>
       <w:pPr>
-        <w:pBdr>
-          <w:top w:val="single" w:sz="6" w:space="7" w:color="EEF1F6"/>
-          <w:left w:val="single" w:sz="6" w:space="7" w:color="EEF1F6"/>
-          <w:bottom w:val="single" w:sz="6" w:space="7" w:color="EEF1F6"/>
-          <w:right w:val="single" w:sz="6" w:space="7" w:color="EEF1F6"/>
-        </w:pBdr>
-        <w:shd w:val="clear" w:color="auto" w:fill="F5F7FA"/>
-        <w:tabs>
-          <w:tab w:val="left" w:pos="916"/>
-          <w:tab w:val="left" w:pos="1832"/>
-          <w:tab w:val="left" w:pos="2748"/>
-          <w:tab w:val="left" w:pos="3664"/>
-          <w:tab w:val="left" w:pos="4580"/>
-          <w:tab w:val="left" w:pos="5496"/>
-          <w:tab w:val="left" w:pos="6412"/>
-          <w:tab w:val="left" w:pos="7328"/>
-          <w:tab w:val="left" w:pos="8244"/>
-          <w:tab w:val="left" w:pos="9160"/>
-          <w:tab w:val="left" w:pos="10076"/>
-          <w:tab w:val="left" w:pos="10992"/>
-          <w:tab w:val="left" w:pos="11908"/>
-          <w:tab w:val="left" w:pos="12824"/>
-          <w:tab w:val="left" w:pos="13740"/>
-          <w:tab w:val="left" w:pos="14656"/>
-        </w:tabs>
-        <w:spacing w:after="150" w:line="240" w:lineRule="auto"/>
-        <w:rPr>
-          <w:rFonts w:ascii="Consolas" w:eastAsia="Times New Roman" w:hAnsi="Consolas" w:cs="Courier New"/>
-          <w:color w:val="596981"/>
-          <w:sz w:val="20"/>
-          <w:szCs w:val="20"/>
-          <w:lang w:eastAsia="es-CL"/>
-        </w:rPr>
-      </w:pPr>
-      <w:proofErr w:type="spellStart"/>
-      <w:r>
-        <w:rPr>
-          <w:rFonts w:ascii="Consolas" w:eastAsia="Times New Roman" w:hAnsi="Consolas" w:cs="Courier New"/>
-          <w:color w:val="596981"/>
-          <w:sz w:val="20"/>
-          <w:szCs w:val="20"/>
+        <w:rPr>
+          <w:lang w:val="es-ES"/>
+        </w:rPr>
+      </w:pPr>
+    </w:p>
+    <w:p>
+      <w:pPr>
+        <w:rPr>
+          <w:lang w:val="es-ES"/>
+        </w:rPr>
+      </w:pPr>
+    </w:p>
+    <w:p>
+      <w:pPr>
+        <w:rPr>
+          <w:lang w:val="es-ES"/>
+        </w:rPr>
+      </w:pPr>
+    </w:p>
+    <w:p>
+      <w:pPr>
+        <w:pStyle w:val="Ttulo2"/>
+        <w:rPr>
+          <w:rFonts w:ascii="var(--ff-mono)" w:eastAsia="Times New Roman" w:hAnsi="var(--ff-mono)"/>
+          <w:lang w:eastAsia="es-CL"/>
+        </w:rPr>
+      </w:pPr>
+      <w:proofErr w:type="spellStart"/>
+      <w:r>
+        <w:rPr>
+          <w:rFonts w:eastAsia="Times New Roman"/>
+          <w:bdr w:val="none" w:sz="0" w:space="0" w:color="auto" w:frame="1"/>
           <w:lang w:eastAsia="es-CL"/>
         </w:rPr>
         <w:t>heroku</w:t>
@@ -4907,142 +5167,91 @@
       <w:proofErr w:type="spellEnd"/>
       <w:r>
         <w:rPr>
-          <w:rFonts w:ascii="Consolas" w:eastAsia="Times New Roman" w:hAnsi="Consolas" w:cs="Courier New"/>
-          <w:color w:val="596981"/>
-          <w:sz w:val="20"/>
-          <w:szCs w:val="20"/>
-          <w:lang w:eastAsia="es-CL"/>
-        </w:rPr>
-        <w:t xml:space="preserve"> logs </w:t>
-      </w:r>
-      <w:r>
-        <w:rPr>
-          <w:rFonts w:ascii="Consolas" w:eastAsia="Times New Roman" w:hAnsi="Consolas" w:cs="Courier New"/>
-          <w:color w:val="596981"/>
-          <w:sz w:val="20"/>
-          <w:szCs w:val="20"/>
-          <w:lang w:eastAsia="es-CL"/>
-        </w:rPr>
-        <w:t>–</w:t>
-      </w:r>
-      <w:proofErr w:type="spellStart"/>
-      <w:r>
-        <w:rPr>
-          <w:rFonts w:ascii="Consolas" w:eastAsia="Times New Roman" w:hAnsi="Consolas" w:cs="Courier New"/>
-          <w:color w:val="596981"/>
-          <w:sz w:val="20"/>
-          <w:szCs w:val="20"/>
-          <w:lang w:eastAsia="es-CL"/>
-        </w:rPr>
-        <w:t>tail</w:t>
-      </w:r>
-      <w:proofErr w:type="spellEnd"/>
-    </w:p>
-    <w:p>
-      <w:pPr>
-        <w:pBdr>
-          <w:top w:val="single" w:sz="6" w:space="7" w:color="EEF1F6"/>
-          <w:left w:val="single" w:sz="6" w:space="7" w:color="EEF1F6"/>
-          <w:bottom w:val="single" w:sz="6" w:space="7" w:color="EEF1F6"/>
-          <w:right w:val="single" w:sz="6" w:space="7" w:color="EEF1F6"/>
-        </w:pBdr>
-        <w:shd w:val="clear" w:color="auto" w:fill="F5F7FA"/>
-        <w:tabs>
-          <w:tab w:val="left" w:pos="916"/>
-          <w:tab w:val="left" w:pos="1832"/>
-          <w:tab w:val="left" w:pos="2748"/>
-          <w:tab w:val="left" w:pos="3664"/>
-          <w:tab w:val="left" w:pos="4580"/>
-          <w:tab w:val="left" w:pos="5496"/>
-          <w:tab w:val="left" w:pos="6412"/>
-          <w:tab w:val="left" w:pos="7328"/>
-          <w:tab w:val="left" w:pos="8244"/>
-          <w:tab w:val="left" w:pos="9160"/>
-          <w:tab w:val="left" w:pos="10076"/>
-          <w:tab w:val="left" w:pos="10992"/>
-          <w:tab w:val="left" w:pos="11908"/>
-          <w:tab w:val="left" w:pos="12824"/>
-          <w:tab w:val="left" w:pos="13740"/>
-          <w:tab w:val="left" w:pos="14656"/>
-        </w:tabs>
-        <w:spacing w:after="150" w:line="240" w:lineRule="auto"/>
-        <w:rPr>
-          <w:rFonts w:ascii="Consolas" w:eastAsia="Times New Roman" w:hAnsi="Consolas" w:cs="Courier New"/>
-          <w:color w:val="596981"/>
-          <w:sz w:val="20"/>
-          <w:szCs w:val="20"/>
-          <w:lang w:eastAsia="es-CL"/>
-        </w:rPr>
-      </w:pPr>
-      <w:r>
-        <w:rPr>
-          <w:rFonts w:ascii="Consolas" w:eastAsia="Times New Roman" w:hAnsi="Consolas" w:cs="Courier New"/>
-          <w:color w:val="596981"/>
-          <w:sz w:val="20"/>
-          <w:szCs w:val="20"/>
-          <w:lang w:eastAsia="es-CL"/>
-        </w:rPr>
-        <w:t xml:space="preserve">nos da toda la información del </w:t>
-      </w:r>
-      <w:proofErr w:type="spellStart"/>
-      <w:r>
-        <w:rPr>
-          <w:rFonts w:ascii="Consolas" w:eastAsia="Times New Roman" w:hAnsi="Consolas" w:cs="Courier New"/>
-          <w:color w:val="596981"/>
-          <w:sz w:val="20"/>
-          <w:szCs w:val="20"/>
-          <w:lang w:eastAsia="es-CL"/>
-        </w:rPr>
-        <w:t>servidro</w:t>
-      </w:r>
-      <w:proofErr w:type="spellEnd"/>
-    </w:p>
-    <w:p>
-      <w:pPr>
-        <w:pBdr>
-          <w:top w:val="single" w:sz="6" w:space="7" w:color="EEF1F6"/>
-          <w:left w:val="single" w:sz="6" w:space="7" w:color="EEF1F6"/>
-          <w:bottom w:val="single" w:sz="6" w:space="7" w:color="EEF1F6"/>
-          <w:right w:val="single" w:sz="6" w:space="7" w:color="EEF1F6"/>
-        </w:pBdr>
-        <w:shd w:val="clear" w:color="auto" w:fill="F5F7FA"/>
-        <w:tabs>
-          <w:tab w:val="left" w:pos="916"/>
-          <w:tab w:val="left" w:pos="1832"/>
-          <w:tab w:val="left" w:pos="2748"/>
-          <w:tab w:val="left" w:pos="3664"/>
-          <w:tab w:val="left" w:pos="4580"/>
-          <w:tab w:val="left" w:pos="5496"/>
-          <w:tab w:val="left" w:pos="6412"/>
-          <w:tab w:val="left" w:pos="7328"/>
-          <w:tab w:val="left" w:pos="8244"/>
-          <w:tab w:val="left" w:pos="9160"/>
-          <w:tab w:val="left" w:pos="10076"/>
-          <w:tab w:val="left" w:pos="10992"/>
-          <w:tab w:val="left" w:pos="11908"/>
-          <w:tab w:val="left" w:pos="12824"/>
-          <w:tab w:val="left" w:pos="13740"/>
-          <w:tab w:val="left" w:pos="14656"/>
-        </w:tabs>
-        <w:spacing w:after="150" w:line="240" w:lineRule="auto"/>
-        <w:rPr>
-          <w:rFonts w:ascii="Consolas" w:eastAsia="Times New Roman" w:hAnsi="Consolas" w:cs="Courier New"/>
-          <w:color w:val="596981"/>
-          <w:sz w:val="20"/>
-          <w:szCs w:val="20"/>
-          <w:lang w:eastAsia="es-CL"/>
+          <w:rFonts w:eastAsia="Times New Roman"/>
+          <w:bdr w:val="none" w:sz="0" w:space="0" w:color="auto" w:frame="1"/>
+          <w:lang w:eastAsia="es-CL"/>
+        </w:rPr>
+        <w:t xml:space="preserve"> run </w:t>
+      </w:r>
+      <w:proofErr w:type="spellStart"/>
+      <w:r>
+        <w:rPr>
+          <w:rFonts w:eastAsia="Times New Roman"/>
+          <w:bdr w:val="none" w:sz="0" w:space="0" w:color="auto" w:frame="1"/>
+          <w:lang w:eastAsia="es-CL"/>
+        </w:rPr>
+        <w:t>rails</w:t>
+      </w:r>
+      <w:proofErr w:type="spellEnd"/>
+      <w:r>
+        <w:rPr>
+          <w:rFonts w:eastAsia="Times New Roman"/>
+          <w:bdr w:val="none" w:sz="0" w:space="0" w:color="auto" w:frame="1"/>
+          <w:lang w:eastAsia="es-CL"/>
+        </w:rPr>
+        <w:t xml:space="preserve"> </w:t>
+      </w:r>
+      <w:proofErr w:type="spellStart"/>
+      <w:r>
+        <w:rPr>
+          <w:rFonts w:eastAsia="Times New Roman"/>
+          <w:bdr w:val="none" w:sz="0" w:space="0" w:color="auto" w:frame="1"/>
+          <w:lang w:eastAsia="es-CL"/>
+        </w:rPr>
+        <w:t>console</w:t>
+      </w:r>
+      <w:proofErr w:type="spellEnd"/>
+    </w:p>
+    <w:p>
+      <w:pPr>
+        <w:rPr>
+          <w:lang w:val="es-ES"/>
+        </w:rPr>
+      </w:pPr>
+      <w:r>
+        <w:rPr>
+          <w:lang w:val="es-ES"/>
+        </w:rPr>
+        <w:t>&gt;</w:t>
+      </w:r>
+      <w:proofErr w:type="spellStart"/>
+      <w:r>
+        <w:rPr>
+          <w:lang w:val="es-ES"/>
+        </w:rPr>
+        <w:t>heroku</w:t>
+      </w:r>
+      <w:proofErr w:type="spellEnd"/>
+      <w:r>
+        <w:rPr>
+          <w:lang w:val="es-ES"/>
+        </w:rPr>
+        <w:t xml:space="preserve"> </w:t>
+      </w:r>
+      <w:proofErr w:type="spellStart"/>
+      <w:r>
+        <w:rPr>
+          <w:lang w:val="es-ES"/>
+        </w:rPr>
+        <w:t>login</w:t>
+      </w:r>
+      <w:proofErr w:type="spellEnd"/>
+    </w:p>
+    <w:p>
+      <w:pPr>
+        <w:rPr>
+          <w:lang w:val="es-ES"/>
         </w:rPr>
       </w:pPr>
       <w:r>
         <w:rPr>
           <w:noProof/>
         </w:rPr>
-        <w:lastRenderedPageBreak/>
         <w:drawing>
-          <wp:inline distT="0" distB="0" distL="0" distR="0" wp14:anchorId="549ECE95" wp14:editId="5C02FA77">
+          <wp:inline distT="0" distB="0" distL="0" distR="0" wp14:anchorId="6CAD708E" wp14:editId="36AF3424">
             <wp:extent cx="5612130" cy="3155315"/>
             <wp:effectExtent l="0" t="0" r="7620" b="6985"/>
-            <wp:docPr id="13" name="Imagen 13"/>
+            <wp:docPr id="14" name="Imagen 14"/>
             <wp:cNvGraphicFramePr>
               <a:graphicFrameLocks xmlns:a="http://schemas.openxmlformats.org/drawingml/2006/main" noChangeAspect="1"/>
             </wp:cNvGraphicFramePr>
@@ -5091,100 +5300,74 @@
     </w:p>
     <w:p>
       <w:pPr>
-        <w:rPr>
-          <w:lang w:val="es-ES"/>
-        </w:rPr>
-      </w:pPr>
-    </w:p>
-    <w:p>
-      <w:pPr>
-        <w:pStyle w:val="Ttulo2"/>
-        <w:rPr>
-          <w:rFonts w:ascii="var(--ff-mono)" w:eastAsia="Times New Roman" w:hAnsi="var(--ff-mono)"/>
-          <w:lang w:eastAsia="es-CL"/>
-        </w:rPr>
-      </w:pPr>
-      <w:proofErr w:type="spellStart"/>
-      <w:r>
-        <w:rPr>
-          <w:rFonts w:eastAsia="Times New Roman"/>
-          <w:bdr w:val="none" w:sz="0" w:space="0" w:color="auto" w:frame="1"/>
-          <w:lang w:eastAsia="es-CL"/>
-        </w:rPr>
-        <w:t>heroku</w:t>
-      </w:r>
-      <w:proofErr w:type="spellEnd"/>
-      <w:r>
-        <w:rPr>
-          <w:rFonts w:eastAsia="Times New Roman"/>
-          <w:bdr w:val="none" w:sz="0" w:space="0" w:color="auto" w:frame="1"/>
-          <w:lang w:eastAsia="es-CL"/>
-        </w:rPr>
-        <w:t xml:space="preserve"> run </w:t>
-      </w:r>
-      <w:proofErr w:type="spellStart"/>
-      <w:r>
-        <w:rPr>
-          <w:rFonts w:eastAsia="Times New Roman"/>
-          <w:bdr w:val="none" w:sz="0" w:space="0" w:color="auto" w:frame="1"/>
-          <w:lang w:eastAsia="es-CL"/>
-        </w:rPr>
-        <w:t>rails</w:t>
-      </w:r>
-      <w:proofErr w:type="spellEnd"/>
-      <w:r>
-        <w:rPr>
-          <w:rFonts w:eastAsia="Times New Roman"/>
-          <w:bdr w:val="none" w:sz="0" w:space="0" w:color="auto" w:frame="1"/>
-          <w:lang w:eastAsia="es-CL"/>
-        </w:rPr>
-        <w:t xml:space="preserve"> </w:t>
-      </w:r>
-      <w:proofErr w:type="spellStart"/>
-      <w:r>
-        <w:rPr>
-          <w:rFonts w:eastAsia="Times New Roman"/>
-          <w:bdr w:val="none" w:sz="0" w:space="0" w:color="auto" w:frame="1"/>
-          <w:lang w:eastAsia="es-CL"/>
-        </w:rPr>
-        <w:t>console</w:t>
-      </w:r>
-      <w:proofErr w:type="spellEnd"/>
-    </w:p>
-    <w:p>
-      <w:pPr>
-        <w:rPr>
-          <w:lang w:val="es-ES"/>
-        </w:rPr>
-      </w:pPr>
-      <w:r>
-        <w:rPr>
-          <w:lang w:val="es-ES"/>
-        </w:rPr>
-        <w:t>&gt;</w:t>
-      </w:r>
-      <w:proofErr w:type="spellStart"/>
-      <w:r>
-        <w:rPr>
-          <w:lang w:val="es-ES"/>
-        </w:rPr>
-        <w:t>heroku</w:t>
-      </w:r>
-      <w:proofErr w:type="spellEnd"/>
-      <w:r>
-        <w:rPr>
-          <w:lang w:val="es-ES"/>
-        </w:rPr>
-        <w:t xml:space="preserve"> </w:t>
-      </w:r>
-      <w:proofErr w:type="spellStart"/>
-      <w:r>
-        <w:rPr>
-          <w:lang w:val="es-ES"/>
-        </w:rPr>
-        <w:t>login</w:t>
-      </w:r>
-      <w:proofErr w:type="spellEnd"/>
+        <w:tabs>
+          <w:tab w:val="left" w:pos="1380"/>
+        </w:tabs>
+        <w:rPr>
+          <w:lang w:val="es-ES"/>
+        </w:rPr>
+      </w:pPr>
+      <w:r>
+        <w:rPr>
+          <w:lang w:val="es-ES"/>
+        </w:rPr>
+        <w:t>Intento 3</w:t>
+      </w:r>
+      <w:r>
+        <w:rPr>
+          <w:lang w:val="es-ES"/>
+        </w:rPr>
+        <w:tab/>
+      </w:r>
+    </w:p>
+    <w:p>
+      <w:pPr>
+        <w:rPr>
+          <w:lang w:val="es-ES"/>
+        </w:rPr>
+      </w:pPr>
+      <w:proofErr w:type="spellStart"/>
+      <w:r>
+        <w:rPr>
+          <w:lang w:val="es-ES"/>
+        </w:rPr>
+        <w:t>The</w:t>
+      </w:r>
+      <w:proofErr w:type="spellEnd"/>
+      <w:r>
+        <w:rPr>
+          <w:lang w:val="es-ES"/>
+        </w:rPr>
+        <w:t xml:space="preserve"> </w:t>
+      </w:r>
+      <w:proofErr w:type="spellStart"/>
+      <w:r>
+        <w:rPr>
+          <w:lang w:val="es-ES"/>
+        </w:rPr>
+        <w:t>requested</w:t>
+      </w:r>
+      <w:proofErr w:type="spellEnd"/>
+      <w:r>
+        <w:rPr>
+          <w:lang w:val="es-ES"/>
+        </w:rPr>
+        <w:t xml:space="preserve"> URL </w:t>
+      </w:r>
+      <w:proofErr w:type="spellStart"/>
+      <w:r>
+        <w:rPr>
+          <w:lang w:val="es-ES"/>
+        </w:rPr>
+        <w:t>returned</w:t>
+      </w:r>
+      <w:proofErr w:type="spellEnd"/>
+      <w:r>
+        <w:rPr>
+          <w:lang w:val="es-ES"/>
+        </w:rPr>
+        <w:t xml:space="preserve"> error: 505</w:t>
+      </w:r>
     </w:p>
     <w:p>
       <w:pPr>
@@ -5197,10 +5380,10 @@
           <w:noProof/>
         </w:rPr>
         <w:drawing>
-          <wp:inline distT="0" distB="0" distL="0" distR="0" wp14:anchorId="6CAD708E" wp14:editId="36AF3424">
+          <wp:inline distT="0" distB="0" distL="0" distR="0" wp14:anchorId="679DFAEA" wp14:editId="4589800F">
             <wp:extent cx="5612130" cy="3155315"/>
             <wp:effectExtent l="0" t="0" r="7620" b="6985"/>
-            <wp:docPr id="14" name="Imagen 14"/>
+            <wp:docPr id="16" name="Imagen 16"/>
             <wp:cNvGraphicFramePr>
               <a:graphicFrameLocks xmlns:a="http://schemas.openxmlformats.org/drawingml/2006/main" noChangeAspect="1"/>
             </wp:cNvGraphicFramePr>
@@ -5246,144 +5429,19 @@
           <w:lang w:val="es-ES"/>
         </w:rPr>
       </w:pPr>
-    </w:p>
-    <w:p>
-      <w:pPr>
-        <w:tabs>
-          <w:tab w:val="left" w:pos="1380"/>
-        </w:tabs>
-        <w:rPr>
-          <w:lang w:val="es-ES"/>
-        </w:rPr>
-      </w:pPr>
-      <w:r>
-        <w:rPr>
-          <w:lang w:val="es-ES"/>
-        </w:rPr>
-        <w:t>Intento 3</w:t>
-      </w:r>
-      <w:r>
-        <w:rPr>
-          <w:lang w:val="es-ES"/>
-        </w:rPr>
-        <w:tab/>
-      </w:r>
-    </w:p>
-    <w:p>
-      <w:pPr>
-        <w:rPr>
-          <w:lang w:val="es-ES"/>
-        </w:rPr>
-      </w:pPr>
-      <w:proofErr w:type="spellStart"/>
-      <w:r>
-        <w:rPr>
-          <w:lang w:val="es-ES"/>
-        </w:rPr>
-        <w:t>The</w:t>
-      </w:r>
-      <w:proofErr w:type="spellEnd"/>
-      <w:r>
-        <w:rPr>
-          <w:lang w:val="es-ES"/>
-        </w:rPr>
-        <w:t xml:space="preserve"> </w:t>
-      </w:r>
-      <w:proofErr w:type="spellStart"/>
-      <w:r>
-        <w:rPr>
-          <w:lang w:val="es-ES"/>
-        </w:rPr>
-        <w:t>requested</w:t>
-      </w:r>
-      <w:proofErr w:type="spellEnd"/>
-      <w:r>
-        <w:rPr>
-          <w:lang w:val="es-ES"/>
-        </w:rPr>
-        <w:t xml:space="preserve"> URL </w:t>
-      </w:r>
-      <w:proofErr w:type="spellStart"/>
-      <w:r>
-        <w:rPr>
-          <w:lang w:val="es-ES"/>
-        </w:rPr>
-        <w:t>returned</w:t>
-      </w:r>
-      <w:proofErr w:type="spellEnd"/>
-      <w:r>
-        <w:rPr>
-          <w:lang w:val="es-ES"/>
-        </w:rPr>
-        <w:t xml:space="preserve"> error: 505</w:t>
-      </w:r>
-    </w:p>
-    <w:p>
-      <w:pPr>
-        <w:rPr>
-          <w:lang w:val="es-ES"/>
-        </w:rPr>
-      </w:pPr>
-      <w:r>
-        <w:rPr>
-          <w:noProof/>
-        </w:rPr>
-        <w:drawing>
-          <wp:inline distT="0" distB="0" distL="0" distR="0" wp14:anchorId="679DFAEA" wp14:editId="4589800F">
-            <wp:extent cx="5612130" cy="3155315"/>
-            <wp:effectExtent l="0" t="0" r="7620" b="6985"/>
-            <wp:docPr id="16" name="Imagen 16"/>
-            <wp:cNvGraphicFramePr>
-              <a:graphicFrameLocks xmlns:a="http://schemas.openxmlformats.org/drawingml/2006/main" noChangeAspect="1"/>
-            </wp:cNvGraphicFramePr>
-            <a:graphic xmlns:a="http://schemas.openxmlformats.org/drawingml/2006/main">
-              <a:graphicData uri="http://schemas.openxmlformats.org/drawingml/2006/picture">
-                <pic:pic xmlns:pic="http://schemas.openxmlformats.org/drawingml/2006/picture">
-                  <pic:nvPicPr>
-                    <pic:cNvPr id="1" name=""/>
-                    <pic:cNvPicPr/>
-                  </pic:nvPicPr>
-                  <pic:blipFill>
-                    <a:blip r:embed="rId25"/>
-                    <a:stretch>
-                      <a:fillRect/>
-                    </a:stretch>
-                  </pic:blipFill>
-                  <pic:spPr>
-                    <a:xfrm>
-                      <a:off x="0" y="0"/>
-                      <a:ext cx="5612130" cy="3155315"/>
-                    </a:xfrm>
-                    <a:prstGeom prst="rect">
-                      <a:avLst/>
-                    </a:prstGeom>
-                  </pic:spPr>
-                </pic:pic>
-              </a:graphicData>
-            </a:graphic>
-          </wp:inline>
-        </w:drawing>
-      </w:r>
-    </w:p>
-    <w:p>
-      <w:pPr>
-        <w:rPr>
-          <w:lang w:val="es-ES"/>
-        </w:rPr>
-      </w:pPr>
-    </w:p>
-    <w:p>
-      <w:pPr>
-        <w:rPr>
-          <w:lang w:val="es-ES"/>
-        </w:rPr>
-      </w:pPr>
       <w:r>
         <w:rPr>
           <w:lang w:val="es-ES"/>
         </w:rPr>
         <w:t>GIA DEFINITIVA GITHUB PARA SUBIR GIT A HEROKU O MI DIRECCION DE GITHUB</w:t>
       </w:r>
+    </w:p>
+    <w:p>
+      <w:pPr>
+        <w:rPr>
+          <w:lang w:val="es-ES"/>
+        </w:rPr>
+      </w:pPr>
     </w:p>
     <w:p>
       <w:pPr>
@@ -5421,50 +5479,52 @@
           <w:lang w:eastAsia="es-CL"/>
         </w:rPr>
       </w:pPr>
-      <w:r>
-        <w:rPr>
-          <w:rFonts w:ascii="Consolas" w:eastAsia="Times New Roman" w:hAnsi="Consolas" w:cs="Courier New"/>
-          <w:color w:val="596981"/>
-          <w:sz w:val="20"/>
-          <w:szCs w:val="20"/>
-          <w:lang w:eastAsia="es-CL"/>
-        </w:rPr>
-        <w:t xml:space="preserve">$ </w:t>
-      </w:r>
-      <w:proofErr w:type="spellStart"/>
-      <w:r>
-        <w:rPr>
-          <w:rFonts w:ascii="Consolas" w:eastAsia="Times New Roman" w:hAnsi="Consolas" w:cs="Courier New"/>
-          <w:color w:val="596981"/>
-          <w:sz w:val="20"/>
-          <w:szCs w:val="20"/>
-          <w:lang w:eastAsia="es-CL"/>
-        </w:rPr>
-        <w:t>git</w:t>
-      </w:r>
-      <w:proofErr w:type="spellEnd"/>
-      <w:r>
-        <w:rPr>
-          <w:rFonts w:ascii="Consolas" w:eastAsia="Times New Roman" w:hAnsi="Consolas" w:cs="Courier New"/>
-          <w:color w:val="596981"/>
-          <w:sz w:val="20"/>
-          <w:szCs w:val="20"/>
-          <w:lang w:eastAsia="es-CL"/>
-        </w:rPr>
-        <w:t xml:space="preserve"> </w:t>
-      </w:r>
-      <w:proofErr w:type="spellStart"/>
-      <w:r>
-        <w:rPr>
-          <w:rFonts w:ascii="Consolas" w:eastAsia="Times New Roman" w:hAnsi="Consolas" w:cs="Courier New"/>
-          <w:color w:val="596981"/>
-          <w:sz w:val="20"/>
-          <w:szCs w:val="20"/>
-          <w:lang w:eastAsia="es-CL"/>
-        </w:rPr>
-        <w:t>init</w:t>
-      </w:r>
-      <w:proofErr w:type="spellEnd"/>
+      <w:proofErr w:type="spellStart"/>
+      <w:r>
+        <w:rPr>
+          <w:rFonts w:ascii="Consolas" w:eastAsia="Times New Roman" w:hAnsi="Consolas" w:cs="Courier New"/>
+          <w:color w:val="596981"/>
+          <w:sz w:val="20"/>
+          <w:szCs w:val="20"/>
+          <w:lang w:eastAsia="es-CL"/>
+        </w:rPr>
+        <w:t>heroku</w:t>
+      </w:r>
+      <w:proofErr w:type="spellEnd"/>
+      <w:r>
+        <w:rPr>
+          <w:rFonts w:ascii="Consolas" w:eastAsia="Times New Roman" w:hAnsi="Consolas" w:cs="Courier New"/>
+          <w:color w:val="596981"/>
+          <w:sz w:val="20"/>
+          <w:szCs w:val="20"/>
+          <w:lang w:eastAsia="es-CL"/>
+        </w:rPr>
+        <w:t xml:space="preserve"> </w:t>
+      </w:r>
+      <w:proofErr w:type="spellStart"/>
+      <w:proofErr w:type="gramStart"/>
+      <w:r>
+        <w:rPr>
+          <w:rFonts w:ascii="Consolas" w:eastAsia="Times New Roman" w:hAnsi="Consolas" w:cs="Courier New"/>
+          <w:color w:val="596981"/>
+          <w:sz w:val="20"/>
+          <w:szCs w:val="20"/>
+          <w:lang w:eastAsia="es-CL"/>
+        </w:rPr>
+        <w:t>git:clone</w:t>
+      </w:r>
+      <w:proofErr w:type="spellEnd"/>
+      <w:proofErr w:type="gramEnd"/>
+      <w:r>
+        <w:rPr>
+          <w:rFonts w:ascii="Consolas" w:eastAsia="Times New Roman" w:hAnsi="Consolas" w:cs="Courier New"/>
+          <w:color w:val="596981"/>
+          <w:sz w:val="20"/>
+          <w:szCs w:val="20"/>
+          <w:lang w:eastAsia="es-CL"/>
+        </w:rPr>
+        <w:t xml:space="preserve"> -a salonhousev2 </w:t>
+      </w:r>
     </w:p>
     <w:p>
       <w:pPr>
@@ -5502,187 +5562,15 @@
           <w:lang w:eastAsia="es-CL"/>
         </w:rPr>
       </w:pPr>
-      <w:proofErr w:type="spellStart"/>
-      <w:r>
-        <w:rPr>
-          <w:rFonts w:ascii="Consolas" w:eastAsia="Times New Roman" w:hAnsi="Consolas" w:cs="Courier New"/>
-          <w:color w:val="596981"/>
-          <w:sz w:val="20"/>
-          <w:szCs w:val="20"/>
-          <w:lang w:eastAsia="es-CL"/>
-        </w:rPr>
-        <w:t>heroku</w:t>
-      </w:r>
-      <w:proofErr w:type="spellEnd"/>
-      <w:r>
-        <w:rPr>
-          <w:rFonts w:ascii="Consolas" w:eastAsia="Times New Roman" w:hAnsi="Consolas" w:cs="Courier New"/>
-          <w:color w:val="596981"/>
-          <w:sz w:val="20"/>
-          <w:szCs w:val="20"/>
-          <w:lang w:eastAsia="es-CL"/>
-        </w:rPr>
-        <w:t xml:space="preserve"> </w:t>
-      </w:r>
-      <w:proofErr w:type="spellStart"/>
-      <w:proofErr w:type="gramStart"/>
-      <w:r>
-        <w:rPr>
-          <w:rFonts w:ascii="Consolas" w:eastAsia="Times New Roman" w:hAnsi="Consolas" w:cs="Courier New"/>
-          <w:color w:val="596981"/>
-          <w:sz w:val="20"/>
-          <w:szCs w:val="20"/>
-          <w:lang w:eastAsia="es-CL"/>
-        </w:rPr>
-        <w:t>git:</w:t>
-      </w:r>
-      <w:r>
-        <w:rPr>
-          <w:rFonts w:ascii="Consolas" w:eastAsia="Times New Roman" w:hAnsi="Consolas" w:cs="Courier New"/>
-          <w:color w:val="596981"/>
-          <w:sz w:val="20"/>
-          <w:szCs w:val="20"/>
-          <w:lang w:eastAsia="es-CL"/>
-        </w:rPr>
-        <w:t>remote</w:t>
-      </w:r>
-      <w:proofErr w:type="spellEnd"/>
-      <w:proofErr w:type="gramEnd"/>
-      <w:r>
-        <w:rPr>
-          <w:rFonts w:ascii="Consolas" w:eastAsia="Times New Roman" w:hAnsi="Consolas" w:cs="Courier New"/>
-          <w:color w:val="596981"/>
-          <w:sz w:val="20"/>
-          <w:szCs w:val="20"/>
-          <w:lang w:eastAsia="es-CL"/>
-        </w:rPr>
-        <w:t xml:space="preserve"> -a salonhousev1</w:t>
-      </w:r>
-    </w:p>
-    <w:p>
-      <w:pPr>
-        <w:tabs>
-          <w:tab w:val="left" w:pos="916"/>
-          <w:tab w:val="left" w:pos="1832"/>
-          <w:tab w:val="left" w:pos="2748"/>
-          <w:tab w:val="left" w:pos="3664"/>
-          <w:tab w:val="left" w:pos="4580"/>
-          <w:tab w:val="left" w:pos="5496"/>
-          <w:tab w:val="left" w:pos="6412"/>
-          <w:tab w:val="left" w:pos="7328"/>
-          <w:tab w:val="left" w:pos="8244"/>
-          <w:tab w:val="left" w:pos="9160"/>
-          <w:tab w:val="left" w:pos="10076"/>
-          <w:tab w:val="left" w:pos="10992"/>
-          <w:tab w:val="left" w:pos="11908"/>
-          <w:tab w:val="left" w:pos="12824"/>
-          <w:tab w:val="left" w:pos="13740"/>
-          <w:tab w:val="left" w:pos="14656"/>
-        </w:tabs>
-        <w:spacing w:after="0" w:line="240" w:lineRule="auto"/>
-        <w:textAlignment w:val="baseline"/>
-        <w:rPr>
-          <w:lang w:eastAsia="es-CL"/>
-        </w:rPr>
-      </w:pPr>
-      <w:proofErr w:type="spellStart"/>
-      <w:r>
-        <w:rPr>
-          <w:rFonts w:ascii="var(--ff-mono)" w:eastAsia="Times New Roman" w:hAnsi="var(--ff-mono)" w:cs="Courier New"/>
-          <w:sz w:val="20"/>
-          <w:szCs w:val="20"/>
-          <w:bdr w:val="none" w:sz="0" w:space="0" w:color="auto" w:frame="1"/>
-          <w:lang w:eastAsia="es-CL"/>
-        </w:rPr>
-        <w:t>git</w:t>
-      </w:r>
-      <w:proofErr w:type="spellEnd"/>
-      <w:r>
-        <w:rPr>
-          <w:rFonts w:ascii="var(--ff-mono)" w:eastAsia="Times New Roman" w:hAnsi="var(--ff-mono)" w:cs="Courier New"/>
-          <w:sz w:val="20"/>
-          <w:szCs w:val="20"/>
-          <w:bdr w:val="none" w:sz="0" w:space="0" w:color="auto" w:frame="1"/>
-          <w:lang w:eastAsia="es-CL"/>
-        </w:rPr>
-        <w:t xml:space="preserve"> remote </w:t>
-      </w:r>
-      <w:proofErr w:type="spellStart"/>
-      <w:r>
-        <w:rPr>
-          <w:rFonts w:ascii="var(--ff-mono)" w:eastAsia="Times New Roman" w:hAnsi="var(--ff-mono)" w:cs="Courier New"/>
-          <w:sz w:val="20"/>
-          <w:szCs w:val="20"/>
-          <w:bdr w:val="none" w:sz="0" w:space="0" w:color="auto" w:frame="1"/>
-          <w:lang w:eastAsia="es-CL"/>
-        </w:rPr>
-        <w:t>add</w:t>
-      </w:r>
-      <w:proofErr w:type="spellEnd"/>
-      <w:r>
-        <w:rPr>
-          <w:rFonts w:ascii="var(--ff-mono)" w:eastAsia="Times New Roman" w:hAnsi="var(--ff-mono)" w:cs="Courier New"/>
-          <w:sz w:val="20"/>
-          <w:szCs w:val="20"/>
-          <w:bdr w:val="none" w:sz="0" w:space="0" w:color="auto" w:frame="1"/>
-          <w:lang w:eastAsia="es-CL"/>
-        </w:rPr>
-        <w:t xml:space="preserve"> </w:t>
-      </w:r>
-      <w:proofErr w:type="spellStart"/>
-      <w:r>
-        <w:rPr>
-          <w:rFonts w:ascii="var(--ff-mono)" w:eastAsia="Times New Roman" w:hAnsi="var(--ff-mono)" w:cs="Courier New"/>
-          <w:sz w:val="20"/>
-          <w:szCs w:val="20"/>
-          <w:bdr w:val="none" w:sz="0" w:space="0" w:color="auto" w:frame="1"/>
-          <w:lang w:eastAsia="es-CL"/>
-        </w:rPr>
-        <w:t>origin</w:t>
-      </w:r>
-      <w:proofErr w:type="spellEnd"/>
-      <w:r>
-        <w:rPr>
-          <w:lang w:eastAsia="es-CL"/>
-        </w:rPr>
-        <w:t xml:space="preserve"> </w:t>
-      </w:r>
-      <w:hyperlink r:id="rId26" w:history="1">
-        <w:r>
-          <w:rPr>
-            <w:rStyle w:val="Hipervnculo"/>
-            <w:lang w:eastAsia="es-CL"/>
-          </w:rPr>
-          <w:t>https://git.heroku.com/salonhousev1.git</w:t>
-        </w:r>
-      </w:hyperlink>
-      <w:r>
-        <w:rPr>
-          <w:lang w:eastAsia="es-CL"/>
-        </w:rPr>
-        <w:t xml:space="preserve">    //</w:t>
-      </w:r>
-      <w:proofErr w:type="gramStart"/>
-      <w:r>
-        <w:rPr>
-          <w:lang w:eastAsia="es-CL"/>
-        </w:rPr>
-        <w:t xml:space="preserve">ya  </w:t>
-      </w:r>
-      <w:proofErr w:type="spellStart"/>
-      <w:r>
-        <w:rPr>
-          <w:lang w:eastAsia="es-CL"/>
-        </w:rPr>
-        <w:t>esixte</w:t>
-      </w:r>
-      <w:proofErr w:type="spellEnd"/>
-      <w:proofErr w:type="gramEnd"/>
-      <w:r>
-        <w:rPr>
-          <w:lang w:eastAsia="es-CL"/>
-        </w:rPr>
-        <w:t xml:space="preserve"> </w:t>
+      <w:r>
+        <w:rPr>
+          <w:rFonts w:ascii="Consolas" w:eastAsia="Times New Roman" w:hAnsi="Consolas" w:cs="Courier New"/>
+          <w:color w:val="596981"/>
+          <w:sz w:val="20"/>
+          <w:szCs w:val="20"/>
+          <w:lang w:eastAsia="es-CL"/>
+        </w:rPr>
+        <w:t>$ cd salonhousev2</w:t>
       </w:r>
     </w:p>
     <w:p>
@@ -5753,28 +5641,18 @@
         </w:rPr>
         <w:t xml:space="preserve"> </w:t>
       </w:r>
-      <w:proofErr w:type="gramStart"/>
-      <w:r>
-        <w:rPr>
-          <w:rFonts w:ascii="Consolas" w:eastAsia="Times New Roman" w:hAnsi="Consolas" w:cs="Courier New"/>
-          <w:color w:val="596981"/>
-          <w:sz w:val="20"/>
-          <w:szCs w:val="20"/>
-          <w:lang w:eastAsia="es-CL"/>
-        </w:rPr>
-        <w:t>add .</w:t>
-      </w:r>
-      <w:proofErr w:type="gramEnd"/>
-      <w:r>
-        <w:rPr>
-          <w:rFonts w:ascii="Consolas" w:eastAsia="Times New Roman" w:hAnsi="Consolas" w:cs="Courier New"/>
-          <w:color w:val="596981"/>
-          <w:sz w:val="20"/>
-          <w:szCs w:val="20"/>
-          <w:lang w:eastAsia="es-CL"/>
-        </w:rPr>
-        <w:t xml:space="preserve"> //guardar los cambios </w:t>
-      </w:r>
+      <w:proofErr w:type="spellStart"/>
+      <w:r>
+        <w:rPr>
+          <w:rFonts w:ascii="Consolas" w:eastAsia="Times New Roman" w:hAnsi="Consolas" w:cs="Courier New"/>
+          <w:color w:val="596981"/>
+          <w:sz w:val="20"/>
+          <w:szCs w:val="20"/>
+          <w:lang w:eastAsia="es-CL"/>
+        </w:rPr>
+        <w:t>init</w:t>
+      </w:r>
+      <w:proofErr w:type="spellEnd"/>
     </w:p>
     <w:p>
       <w:pPr>
@@ -5812,23 +5690,106 @@
           <w:lang w:eastAsia="es-CL"/>
         </w:rPr>
       </w:pPr>
-      <w:r>
-        <w:rPr>
-          <w:rFonts w:ascii="Consolas" w:eastAsia="Times New Roman" w:hAnsi="Consolas" w:cs="Courier New"/>
-          <w:color w:val="596981"/>
-          <w:sz w:val="20"/>
-          <w:szCs w:val="20"/>
-          <w:lang w:eastAsia="es-CL"/>
-        </w:rPr>
-        <w:t xml:space="preserve">$ </w:t>
-      </w:r>
-      <w:proofErr w:type="spellStart"/>
-      <w:r>
-        <w:rPr>
-          <w:rFonts w:ascii="Consolas" w:eastAsia="Times New Roman" w:hAnsi="Consolas" w:cs="Courier New"/>
-          <w:color w:val="596981"/>
-          <w:sz w:val="20"/>
-          <w:szCs w:val="20"/>
+      <w:proofErr w:type="spellStart"/>
+      <w:r>
+        <w:rPr>
+          <w:rFonts w:ascii="Consolas" w:eastAsia="Times New Roman" w:hAnsi="Consolas" w:cs="Courier New"/>
+          <w:color w:val="596981"/>
+          <w:sz w:val="20"/>
+          <w:szCs w:val="20"/>
+          <w:lang w:eastAsia="es-CL"/>
+        </w:rPr>
+        <w:t>heroku</w:t>
+      </w:r>
+      <w:proofErr w:type="spellEnd"/>
+      <w:r>
+        <w:rPr>
+          <w:rFonts w:ascii="Consolas" w:eastAsia="Times New Roman" w:hAnsi="Consolas" w:cs="Courier New"/>
+          <w:color w:val="596981"/>
+          <w:sz w:val="20"/>
+          <w:szCs w:val="20"/>
+          <w:lang w:eastAsia="es-CL"/>
+        </w:rPr>
+        <w:t xml:space="preserve"> </w:t>
+      </w:r>
+      <w:proofErr w:type="spellStart"/>
+      <w:proofErr w:type="gramStart"/>
+      <w:r>
+        <w:rPr>
+          <w:rFonts w:ascii="Consolas" w:eastAsia="Times New Roman" w:hAnsi="Consolas" w:cs="Courier New"/>
+          <w:color w:val="596981"/>
+          <w:sz w:val="20"/>
+          <w:szCs w:val="20"/>
+          <w:lang w:eastAsia="es-CL"/>
+        </w:rPr>
+        <w:t>git:</w:t>
+      </w:r>
+      <w:r>
+        <w:rPr>
+          <w:rFonts w:ascii="Consolas" w:eastAsia="Times New Roman" w:hAnsi="Consolas" w:cs="Courier New"/>
+          <w:color w:val="596981"/>
+          <w:sz w:val="20"/>
+          <w:szCs w:val="20"/>
+          <w:lang w:eastAsia="es-CL"/>
+        </w:rPr>
+        <w:t>remote</w:t>
+      </w:r>
+      <w:proofErr w:type="spellEnd"/>
+      <w:proofErr w:type="gramEnd"/>
+      <w:r>
+        <w:rPr>
+          <w:rFonts w:ascii="Consolas" w:eastAsia="Times New Roman" w:hAnsi="Consolas" w:cs="Courier New"/>
+          <w:color w:val="596981"/>
+          <w:sz w:val="20"/>
+          <w:szCs w:val="20"/>
+          <w:lang w:eastAsia="es-CL"/>
+        </w:rPr>
+        <w:t xml:space="preserve"> -a salonhousev</w:t>
+      </w:r>
+      <w:r>
+        <w:rPr>
+          <w:rFonts w:ascii="Consolas" w:eastAsia="Times New Roman" w:hAnsi="Consolas" w:cs="Courier New"/>
+          <w:color w:val="596981"/>
+          <w:sz w:val="20"/>
+          <w:szCs w:val="20"/>
+          <w:lang w:eastAsia="es-CL"/>
+        </w:rPr>
+        <w:t>2</w:t>
+      </w:r>
+    </w:p>
+    <w:p>
+      <w:pPr>
+        <w:tabs>
+          <w:tab w:val="left" w:pos="916"/>
+          <w:tab w:val="left" w:pos="1832"/>
+          <w:tab w:val="left" w:pos="2748"/>
+          <w:tab w:val="left" w:pos="3664"/>
+          <w:tab w:val="left" w:pos="4580"/>
+          <w:tab w:val="left" w:pos="5496"/>
+          <w:tab w:val="left" w:pos="6412"/>
+          <w:tab w:val="left" w:pos="7328"/>
+          <w:tab w:val="left" w:pos="8244"/>
+          <w:tab w:val="left" w:pos="9160"/>
+          <w:tab w:val="left" w:pos="10076"/>
+          <w:tab w:val="left" w:pos="10992"/>
+          <w:tab w:val="left" w:pos="11908"/>
+          <w:tab w:val="left" w:pos="12824"/>
+          <w:tab w:val="left" w:pos="13740"/>
+          <w:tab w:val="left" w:pos="14656"/>
+        </w:tabs>
+        <w:spacing w:after="0" w:line="240" w:lineRule="auto"/>
+        <w:textAlignment w:val="baseline"/>
+        <w:rPr>
+          <w:lang w:eastAsia="es-CL"/>
+        </w:rPr>
+      </w:pPr>
+      <w:proofErr w:type="spellStart"/>
+      <w:r>
+        <w:rPr>
+          <w:rFonts w:ascii="var(--ff-mono)" w:eastAsia="Times New Roman" w:hAnsi="var(--ff-mono)" w:cs="Courier New"/>
+          <w:sz w:val="20"/>
+          <w:szCs w:val="20"/>
+          <w:bdr w:val="none" w:sz="0" w:space="0" w:color="auto" w:frame="1"/>
           <w:lang w:eastAsia="es-CL"/>
         </w:rPr>
         <w:t>git</w:t>
@@ -5836,65 +5797,97 @@
       <w:proofErr w:type="spellEnd"/>
       <w:r>
         <w:rPr>
-          <w:rFonts w:ascii="Consolas" w:eastAsia="Times New Roman" w:hAnsi="Consolas" w:cs="Courier New"/>
-          <w:color w:val="596981"/>
-          <w:sz w:val="20"/>
-          <w:szCs w:val="20"/>
-          <w:lang w:eastAsia="es-CL"/>
-        </w:rPr>
-        <w:t xml:space="preserve"> </w:t>
-      </w:r>
-      <w:proofErr w:type="spellStart"/>
-      <w:r>
-        <w:rPr>
-          <w:rFonts w:ascii="Consolas" w:eastAsia="Times New Roman" w:hAnsi="Consolas" w:cs="Courier New"/>
-          <w:color w:val="596981"/>
-          <w:sz w:val="20"/>
-          <w:szCs w:val="20"/>
-          <w:lang w:eastAsia="es-CL"/>
-        </w:rPr>
-        <w:t>commit</w:t>
-      </w:r>
-      <w:proofErr w:type="spellEnd"/>
-      <w:r>
-        <w:rPr>
-          <w:rFonts w:ascii="Consolas" w:eastAsia="Times New Roman" w:hAnsi="Consolas" w:cs="Courier New"/>
-          <w:color w:val="596981"/>
-          <w:sz w:val="20"/>
-          <w:szCs w:val="20"/>
-          <w:lang w:eastAsia="es-CL"/>
-        </w:rPr>
-        <w:t xml:space="preserve"> -am "</w:t>
-      </w:r>
-      <w:r>
-        <w:rPr>
-          <w:rFonts w:ascii="Consolas" w:eastAsia="Times New Roman" w:hAnsi="Consolas" w:cs="Courier New"/>
-          <w:color w:val="596981"/>
-          <w:sz w:val="20"/>
-          <w:szCs w:val="20"/>
-          <w:lang w:eastAsia="es-CL"/>
-        </w:rPr>
-        <w:t>cambiamos a 3000</w:t>
-      </w:r>
-      <w:r>
-        <w:rPr>
-          <w:rFonts w:ascii="Consolas" w:eastAsia="Times New Roman" w:hAnsi="Consolas" w:cs="Courier New"/>
-          <w:color w:val="596981"/>
-          <w:sz w:val="20"/>
-          <w:szCs w:val="20"/>
-          <w:lang w:eastAsia="es-CL"/>
-        </w:rPr>
-        <w:t>"</w:t>
-      </w:r>
-      <w:r>
-        <w:rPr>
-          <w:rFonts w:ascii="Consolas" w:eastAsia="Times New Roman" w:hAnsi="Consolas" w:cs="Courier New"/>
-          <w:color w:val="596981"/>
-          <w:sz w:val="20"/>
-          <w:szCs w:val="20"/>
-          <w:lang w:eastAsia="es-CL"/>
-        </w:rPr>
-        <w:t xml:space="preserve"> //agregar un mensaje </w:t>
+          <w:rFonts w:ascii="var(--ff-mono)" w:eastAsia="Times New Roman" w:hAnsi="var(--ff-mono)" w:cs="Courier New"/>
+          <w:sz w:val="20"/>
+          <w:szCs w:val="20"/>
+          <w:bdr w:val="none" w:sz="0" w:space="0" w:color="auto" w:frame="1"/>
+          <w:lang w:eastAsia="es-CL"/>
+        </w:rPr>
+        <w:t xml:space="preserve"> remote </w:t>
+      </w:r>
+      <w:proofErr w:type="spellStart"/>
+      <w:r>
+        <w:rPr>
+          <w:rFonts w:ascii="var(--ff-mono)" w:eastAsia="Times New Roman" w:hAnsi="var(--ff-mono)" w:cs="Courier New"/>
+          <w:sz w:val="20"/>
+          <w:szCs w:val="20"/>
+          <w:bdr w:val="none" w:sz="0" w:space="0" w:color="auto" w:frame="1"/>
+          <w:lang w:eastAsia="es-CL"/>
+        </w:rPr>
+        <w:t>add</w:t>
+      </w:r>
+      <w:proofErr w:type="spellEnd"/>
+      <w:r>
+        <w:rPr>
+          <w:rFonts w:ascii="var(--ff-mono)" w:eastAsia="Times New Roman" w:hAnsi="var(--ff-mono)" w:cs="Courier New"/>
+          <w:sz w:val="20"/>
+          <w:szCs w:val="20"/>
+          <w:bdr w:val="none" w:sz="0" w:space="0" w:color="auto" w:frame="1"/>
+          <w:lang w:eastAsia="es-CL"/>
+        </w:rPr>
+        <w:t xml:space="preserve"> </w:t>
+      </w:r>
+      <w:proofErr w:type="spellStart"/>
+      <w:r>
+        <w:rPr>
+          <w:rFonts w:ascii="var(--ff-mono)" w:eastAsia="Times New Roman" w:hAnsi="var(--ff-mono)" w:cs="Courier New"/>
+          <w:sz w:val="20"/>
+          <w:szCs w:val="20"/>
+          <w:bdr w:val="none" w:sz="0" w:space="0" w:color="auto" w:frame="1"/>
+          <w:lang w:eastAsia="es-CL"/>
+        </w:rPr>
+        <w:t>origin</w:t>
+      </w:r>
+      <w:proofErr w:type="spellEnd"/>
+      <w:r>
+        <w:rPr>
+          <w:lang w:eastAsia="es-CL"/>
+        </w:rPr>
+        <w:t xml:space="preserve"> </w:t>
+      </w:r>
+      <w:r>
+        <w:rPr>
+          <w:rFonts w:ascii="Consolas" w:hAnsi="Consolas"/>
+          <w:color w:val="475366"/>
+          <w:sz w:val="19"/>
+          <w:szCs w:val="19"/>
+          <w:shd w:val="clear" w:color="auto" w:fill="F7F8FB"/>
+        </w:rPr>
+        <w:t>https://git.heroku.com/salonhousev2.git</w:t>
+      </w:r>
+      <w:r>
+        <w:rPr>
+          <w:lang w:eastAsia="es-CL"/>
+        </w:rPr>
+        <w:t xml:space="preserve">    //</w:t>
+      </w:r>
+      <w:proofErr w:type="gramStart"/>
+      <w:r>
+        <w:rPr>
+          <w:lang w:eastAsia="es-CL"/>
+        </w:rPr>
+        <w:t xml:space="preserve">ya  </w:t>
+      </w:r>
+      <w:proofErr w:type="spellStart"/>
+      <w:r>
+        <w:rPr>
+          <w:lang w:eastAsia="es-CL"/>
+        </w:rPr>
+        <w:t>esixte</w:t>
+      </w:r>
+      <w:proofErr w:type="spellEnd"/>
+      <w:proofErr w:type="gramEnd"/>
+      <w:r>
+        <w:rPr>
+          <w:lang w:eastAsia="es-CL"/>
+        </w:rPr>
+        <w:t xml:space="preserve"> </w:t>
+      </w:r>
+      <w:r>
+        <w:rPr>
+          <w:lang w:eastAsia="es-CL"/>
+        </w:rPr>
+        <w:t xml:space="preserve"> no lanzar si lanzaste la anterior línea </w:t>
       </w:r>
     </w:p>
     <w:p>
@@ -5965,103 +5958,27 @@
         </w:rPr>
         <w:t xml:space="preserve"> </w:t>
       </w:r>
-      <w:proofErr w:type="spellStart"/>
-      <w:r>
-        <w:rPr>
-          <w:rFonts w:ascii="Consolas" w:eastAsia="Times New Roman" w:hAnsi="Consolas" w:cs="Courier New"/>
-          <w:color w:val="596981"/>
-          <w:sz w:val="20"/>
-          <w:szCs w:val="20"/>
-          <w:lang w:eastAsia="es-CL"/>
-        </w:rPr>
-        <w:t>push</w:t>
-      </w:r>
-      <w:proofErr w:type="spellEnd"/>
-      <w:r>
-        <w:rPr>
-          <w:rFonts w:ascii="Consolas" w:eastAsia="Times New Roman" w:hAnsi="Consolas" w:cs="Courier New"/>
-          <w:color w:val="596981"/>
-          <w:sz w:val="20"/>
-          <w:szCs w:val="20"/>
-          <w:lang w:eastAsia="es-CL"/>
-        </w:rPr>
-        <w:t xml:space="preserve"> </w:t>
-      </w:r>
-      <w:proofErr w:type="spellStart"/>
-      <w:r>
-        <w:rPr>
-          <w:rFonts w:ascii="Consolas" w:eastAsia="Times New Roman" w:hAnsi="Consolas" w:cs="Courier New"/>
-          <w:color w:val="596981"/>
-          <w:sz w:val="20"/>
-          <w:szCs w:val="20"/>
-          <w:lang w:eastAsia="es-CL"/>
-        </w:rPr>
-        <w:t>heroku</w:t>
-      </w:r>
-      <w:proofErr w:type="spellEnd"/>
-      <w:r>
-        <w:rPr>
-          <w:rFonts w:ascii="Consolas" w:eastAsia="Times New Roman" w:hAnsi="Consolas" w:cs="Courier New"/>
-          <w:color w:val="596981"/>
-          <w:sz w:val="20"/>
-          <w:szCs w:val="20"/>
-          <w:lang w:eastAsia="es-CL"/>
-        </w:rPr>
-        <w:t xml:space="preserve"> master</w:t>
-      </w:r>
-      <w:r>
-        <w:rPr>
-          <w:rFonts w:ascii="Consolas" w:eastAsia="Times New Roman" w:hAnsi="Consolas" w:cs="Courier New"/>
-          <w:color w:val="596981"/>
-          <w:sz w:val="20"/>
-          <w:szCs w:val="20"/>
-          <w:lang w:eastAsia="es-CL"/>
-        </w:rPr>
-        <w:t xml:space="preserve"> //enviamos al server y nos da el </w:t>
-      </w:r>
-      <w:proofErr w:type="spellStart"/>
-      <w:r>
-        <w:rPr>
-          <w:rFonts w:ascii="Consolas" w:eastAsia="Times New Roman" w:hAnsi="Consolas" w:cs="Courier New"/>
-          <w:color w:val="596981"/>
-          <w:sz w:val="20"/>
-          <w:szCs w:val="20"/>
-          <w:lang w:eastAsia="es-CL"/>
-        </w:rPr>
-        <w:t>url</w:t>
-      </w:r>
-      <w:proofErr w:type="spellEnd"/>
-      <w:r>
-        <w:rPr>
-          <w:rFonts w:ascii="Consolas" w:eastAsia="Times New Roman" w:hAnsi="Consolas" w:cs="Courier New"/>
-          <w:color w:val="596981"/>
-          <w:sz w:val="20"/>
-          <w:szCs w:val="20"/>
-          <w:lang w:eastAsia="es-CL"/>
-        </w:rPr>
-        <w:t xml:space="preserve"> de </w:t>
-      </w:r>
-      <w:proofErr w:type="spellStart"/>
-      <w:r>
-        <w:rPr>
-          <w:rFonts w:ascii="Consolas" w:eastAsia="Times New Roman" w:hAnsi="Consolas" w:cs="Courier New"/>
-          <w:color w:val="596981"/>
-          <w:sz w:val="20"/>
-          <w:szCs w:val="20"/>
-          <w:lang w:eastAsia="es-CL"/>
-        </w:rPr>
-        <w:t>neustro</w:t>
-      </w:r>
-      <w:proofErr w:type="spellEnd"/>
-      <w:r>
-        <w:rPr>
-          <w:rFonts w:ascii="Consolas" w:eastAsia="Times New Roman" w:hAnsi="Consolas" w:cs="Courier New"/>
-          <w:color w:val="596981"/>
-          <w:sz w:val="20"/>
-          <w:szCs w:val="20"/>
-          <w:lang w:eastAsia="es-CL"/>
-        </w:rPr>
-        <w:t xml:space="preserve"> servidor</w:t>
+      <w:proofErr w:type="gramStart"/>
+      <w:r>
+        <w:rPr>
+          <w:rFonts w:ascii="Consolas" w:eastAsia="Times New Roman" w:hAnsi="Consolas" w:cs="Courier New"/>
+          <w:color w:val="596981"/>
+          <w:sz w:val="20"/>
+          <w:szCs w:val="20"/>
+          <w:lang w:eastAsia="es-CL"/>
+        </w:rPr>
+        <w:t>add .</w:t>
+      </w:r>
+      <w:proofErr w:type="gramEnd"/>
+      <w:r>
+        <w:rPr>
+          <w:rFonts w:ascii="Consolas" w:eastAsia="Times New Roman" w:hAnsi="Consolas" w:cs="Courier New"/>
+          <w:color w:val="596981"/>
+          <w:sz w:val="20"/>
+          <w:szCs w:val="20"/>
+          <w:lang w:eastAsia="es-CL"/>
+        </w:rPr>
+        <w:t xml:space="preserve"> //guardar los cambios </w:t>
       </w:r>
     </w:p>
     <w:p>
@@ -6097,9 +6014,20 @@
           <w:color w:val="596981"/>
           <w:sz w:val="20"/>
           <w:szCs w:val="20"/>
-          <w:lang w:eastAsia="es-CL"/>
-        </w:rPr>
-      </w:pPr>
+          <w:u w:val="single"/>
+          <w:lang w:eastAsia="es-CL"/>
+        </w:rPr>
+      </w:pPr>
+      <w:r>
+        <w:rPr>
+          <w:rFonts w:ascii="Consolas" w:eastAsia="Times New Roman" w:hAnsi="Consolas" w:cs="Courier New"/>
+          <w:color w:val="596981"/>
+          <w:sz w:val="20"/>
+          <w:szCs w:val="20"/>
+          <w:lang w:eastAsia="es-CL"/>
+        </w:rPr>
+        <w:t xml:space="preserve">$ </w:t>
+      </w:r>
       <w:proofErr w:type="spellStart"/>
       <w:r>
         <w:rPr>
@@ -6131,140 +6059,48 @@
           <w:szCs w:val="20"/>
           <w:lang w:eastAsia="es-CL"/>
         </w:rPr>
-        <w:t>pull</w:t>
-      </w:r>
-      <w:proofErr w:type="spellEnd"/>
-      <w:r>
-        <w:rPr>
-          <w:rFonts w:ascii="Consolas" w:eastAsia="Times New Roman" w:hAnsi="Consolas" w:cs="Courier New"/>
-          <w:color w:val="596981"/>
-          <w:sz w:val="20"/>
-          <w:szCs w:val="20"/>
-          <w:lang w:eastAsia="es-CL"/>
-        </w:rPr>
-        <w:t xml:space="preserve"> </w:t>
-      </w:r>
-      <w:hyperlink r:id="rId27" w:history="1">
-        <w:r>
-          <w:rPr>
-            <w:rStyle w:val="Hipervnculo"/>
-            <w:rFonts w:ascii="Consolas" w:eastAsia="Times New Roman" w:hAnsi="Consolas" w:cs="Courier New"/>
-            <w:sz w:val="20"/>
-            <w:szCs w:val="20"/>
-            <w:lang w:eastAsia="es-CL"/>
-          </w:rPr>
-          <w:t>https://git.heroku.com/salonhousev1.git</w:t>
-        </w:r>
-      </w:hyperlink>
-      <w:r>
-        <w:rPr>
-          <w:rFonts w:ascii="Consolas" w:eastAsia="Times New Roman" w:hAnsi="Consolas" w:cs="Courier New"/>
-          <w:color w:val="596981"/>
-          <w:sz w:val="20"/>
-          <w:szCs w:val="20"/>
-          <w:lang w:eastAsia="es-CL"/>
-        </w:rPr>
-        <w:t xml:space="preserve"> </w:t>
-      </w:r>
-    </w:p>
-    <w:p>
-      <w:pPr>
-        <w:rPr>
-          <w:lang w:val="es-ES"/>
-        </w:rPr>
-      </w:pPr>
-    </w:p>
-    <w:p>
-      <w:pPr>
-        <w:rPr>
-          <w:lang w:val="es-ES"/>
-        </w:rPr>
-      </w:pPr>
-    </w:p>
-    <w:p>
-      <w:pPr>
-        <w:rPr>
-          <w:lang w:val="es-ES"/>
-        </w:rPr>
-      </w:pPr>
-    </w:p>
-    <w:p>
-      <w:pPr>
-        <w:rPr>
-          <w:lang w:val="es-ES"/>
-        </w:rPr>
-      </w:pPr>
-    </w:p>
-    <w:p>
-      <w:pPr>
-        <w:rPr>
-          <w:lang w:val="es-ES"/>
-        </w:rPr>
-      </w:pPr>
-      <w:r>
-        <w:rPr>
-          <w:lang w:val="es-ES"/>
-        </w:rPr>
-        <w:lastRenderedPageBreak/>
-        <w:t>//</w:t>
-      </w:r>
-      <w:r>
-        <w:rPr>
-          <w:rStyle w:val="Ttulo1Car"/>
-        </w:rPr>
-        <w:t xml:space="preserve">este me </w:t>
-      </w:r>
-      <w:proofErr w:type="gramStart"/>
-      <w:r>
-        <w:rPr>
-          <w:rStyle w:val="Ttulo1Car"/>
-        </w:rPr>
-        <w:t>funciono</w:t>
-      </w:r>
-      <w:r>
-        <w:rPr>
-          <w:rStyle w:val="Ttulo1Car"/>
-        </w:rPr>
-        <w:t xml:space="preserve"> </w:t>
-      </w:r>
-      <w:r>
-        <w:rPr>
-          <w:rStyle w:val="Ttulo1Car"/>
-        </w:rPr>
-        <w:t xml:space="preserve"> una</w:t>
-      </w:r>
-      <w:proofErr w:type="gramEnd"/>
-      <w:r>
-        <w:rPr>
-          <w:rStyle w:val="Ttulo1Car"/>
-        </w:rPr>
-        <w:t xml:space="preserve"> vez</w:t>
-      </w:r>
-      <w:r>
-        <w:rPr>
-          <w:lang w:val="es-ES"/>
-        </w:rPr>
-        <w:t xml:space="preserve"> </w:t>
-      </w:r>
-      <w:r>
-        <w:rPr>
-          <w:lang w:val="es-ES"/>
-        </w:rPr>
-        <w:t xml:space="preserve"> para </w:t>
-      </w:r>
-      <w:proofErr w:type="spellStart"/>
-      <w:r>
-        <w:rPr>
-          <w:lang w:val="es-ES"/>
-        </w:rPr>
-        <w:t>heroku</w:t>
-      </w:r>
-      <w:proofErr w:type="spellEnd"/>
-      <w:r>
-        <w:rPr>
-          <w:lang w:val="es-ES"/>
-        </w:rPr>
-        <w:t xml:space="preserve"> directamente</w:t>
+        <w:t>commit</w:t>
+      </w:r>
+      <w:proofErr w:type="spellEnd"/>
+      <w:r>
+        <w:rPr>
+          <w:rFonts w:ascii="Consolas" w:eastAsia="Times New Roman" w:hAnsi="Consolas" w:cs="Courier New"/>
+          <w:color w:val="596981"/>
+          <w:sz w:val="20"/>
+          <w:szCs w:val="20"/>
+          <w:lang w:eastAsia="es-CL"/>
+        </w:rPr>
+        <w:t xml:space="preserve"> -am "</w:t>
+      </w:r>
+      <w:r>
+        <w:rPr>
+          <w:rFonts w:ascii="Consolas" w:eastAsia="Times New Roman" w:hAnsi="Consolas" w:cs="Courier New"/>
+          <w:color w:val="596981"/>
+          <w:sz w:val="20"/>
+          <w:szCs w:val="20"/>
+          <w:lang w:eastAsia="es-CL"/>
+        </w:rPr>
+        <w:t>cambiamos a 3000</w:t>
+      </w:r>
+      <w:r>
+        <w:rPr>
+          <w:rFonts w:ascii="Consolas" w:eastAsia="Times New Roman" w:hAnsi="Consolas" w:cs="Courier New"/>
+          <w:color w:val="596981"/>
+          <w:sz w:val="20"/>
+          <w:szCs w:val="20"/>
+          <w:lang w:eastAsia="es-CL"/>
+        </w:rPr>
+        <w:t>"</w:t>
+      </w:r>
+      <w:r>
+        <w:rPr>
+          <w:rFonts w:ascii="Consolas" w:eastAsia="Times New Roman" w:hAnsi="Consolas" w:cs="Courier New"/>
+          <w:color w:val="596981"/>
+          <w:sz w:val="20"/>
+          <w:szCs w:val="20"/>
+          <w:lang w:eastAsia="es-CL"/>
+        </w:rPr>
+        <w:t xml:space="preserve"> //agregar un mensaje </w:t>
       </w:r>
     </w:p>
     <w:p>
@@ -6344,9 +6180,95 @@
           <w:szCs w:val="20"/>
           <w:lang w:eastAsia="es-CL"/>
         </w:rPr>
-        <w:t>init</w:t>
-      </w:r>
-      <w:proofErr w:type="spellEnd"/>
+        <w:t>push</w:t>
+      </w:r>
+      <w:proofErr w:type="spellEnd"/>
+      <w:r>
+        <w:rPr>
+          <w:rFonts w:ascii="Consolas" w:eastAsia="Times New Roman" w:hAnsi="Consolas" w:cs="Courier New"/>
+          <w:color w:val="596981"/>
+          <w:sz w:val="20"/>
+          <w:szCs w:val="20"/>
+          <w:lang w:eastAsia="es-CL"/>
+        </w:rPr>
+        <w:t xml:space="preserve"> </w:t>
+      </w:r>
+      <w:proofErr w:type="spellStart"/>
+      <w:r>
+        <w:rPr>
+          <w:rFonts w:ascii="Consolas" w:eastAsia="Times New Roman" w:hAnsi="Consolas" w:cs="Courier New"/>
+          <w:color w:val="596981"/>
+          <w:sz w:val="20"/>
+          <w:szCs w:val="20"/>
+          <w:lang w:eastAsia="es-CL"/>
+        </w:rPr>
+        <w:t>heroku</w:t>
+      </w:r>
+      <w:proofErr w:type="spellEnd"/>
+      <w:r>
+        <w:rPr>
+          <w:rFonts w:ascii="Consolas" w:eastAsia="Times New Roman" w:hAnsi="Consolas" w:cs="Courier New"/>
+          <w:color w:val="596981"/>
+          <w:sz w:val="20"/>
+          <w:szCs w:val="20"/>
+          <w:lang w:eastAsia="es-CL"/>
+        </w:rPr>
+        <w:t xml:space="preserve"> master</w:t>
+      </w:r>
+      <w:r>
+        <w:rPr>
+          <w:rFonts w:ascii="Consolas" w:eastAsia="Times New Roman" w:hAnsi="Consolas" w:cs="Courier New"/>
+          <w:color w:val="596981"/>
+          <w:sz w:val="20"/>
+          <w:szCs w:val="20"/>
+          <w:lang w:eastAsia="es-CL"/>
+        </w:rPr>
+        <w:t xml:space="preserve"> //enviamos al server y nos da el </w:t>
+      </w:r>
+      <w:proofErr w:type="spellStart"/>
+      <w:r>
+        <w:rPr>
+          <w:rFonts w:ascii="Consolas" w:eastAsia="Times New Roman" w:hAnsi="Consolas" w:cs="Courier New"/>
+          <w:color w:val="596981"/>
+          <w:sz w:val="20"/>
+          <w:szCs w:val="20"/>
+          <w:lang w:eastAsia="es-CL"/>
+        </w:rPr>
+        <w:t>url</w:t>
+      </w:r>
+      <w:proofErr w:type="spellEnd"/>
+      <w:r>
+        <w:rPr>
+          <w:rFonts w:ascii="Consolas" w:eastAsia="Times New Roman" w:hAnsi="Consolas" w:cs="Courier New"/>
+          <w:color w:val="596981"/>
+          <w:sz w:val="20"/>
+          <w:szCs w:val="20"/>
+          <w:lang w:eastAsia="es-CL"/>
+        </w:rPr>
+        <w:t xml:space="preserve"> de </w:t>
+      </w:r>
+      <w:proofErr w:type="spellStart"/>
+      <w:r>
+        <w:rPr>
+          <w:rFonts w:ascii="Consolas" w:eastAsia="Times New Roman" w:hAnsi="Consolas" w:cs="Courier New"/>
+          <w:color w:val="596981"/>
+          <w:sz w:val="20"/>
+          <w:szCs w:val="20"/>
+          <w:lang w:eastAsia="es-CL"/>
+        </w:rPr>
+        <w:t>neustro</w:t>
+      </w:r>
+      <w:proofErr w:type="spellEnd"/>
+      <w:r>
+        <w:rPr>
+          <w:rFonts w:ascii="Consolas" w:eastAsia="Times New Roman" w:hAnsi="Consolas" w:cs="Courier New"/>
+          <w:color w:val="596981"/>
+          <w:sz w:val="20"/>
+          <w:szCs w:val="20"/>
+          <w:lang w:eastAsia="es-CL"/>
+        </w:rPr>
+        <w:t xml:space="preserve"> servidor</w:t>
+      </w:r>
     </w:p>
     <w:p>
       <w:pPr>
@@ -6393,52 +6315,62 @@
           <w:szCs w:val="20"/>
           <w:lang w:eastAsia="es-CL"/>
         </w:rPr>
-        <w:t>heroku</w:t>
-      </w:r>
-      <w:proofErr w:type="spellEnd"/>
-      <w:r>
-        <w:rPr>
-          <w:rFonts w:ascii="Consolas" w:eastAsia="Times New Roman" w:hAnsi="Consolas" w:cs="Courier New"/>
-          <w:color w:val="596981"/>
-          <w:sz w:val="20"/>
-          <w:szCs w:val="20"/>
-          <w:lang w:eastAsia="es-CL"/>
-        </w:rPr>
-        <w:t xml:space="preserve"> </w:t>
-      </w:r>
-      <w:proofErr w:type="spellStart"/>
-      <w:proofErr w:type="gramStart"/>
-      <w:r>
-        <w:rPr>
-          <w:rFonts w:ascii="Consolas" w:eastAsia="Times New Roman" w:hAnsi="Consolas" w:cs="Courier New"/>
-          <w:color w:val="596981"/>
-          <w:sz w:val="20"/>
-          <w:szCs w:val="20"/>
-          <w:lang w:eastAsia="es-CL"/>
-        </w:rPr>
-        <w:t>git:</w:t>
-      </w:r>
-      <w:r>
-        <w:rPr>
-          <w:rFonts w:ascii="Consolas" w:eastAsia="Times New Roman" w:hAnsi="Consolas" w:cs="Courier New"/>
-          <w:color w:val="596981"/>
-          <w:sz w:val="20"/>
-          <w:szCs w:val="20"/>
-          <w:lang w:eastAsia="es-CL"/>
-        </w:rPr>
-        <w:t>remote</w:t>
-      </w:r>
-      <w:proofErr w:type="spellEnd"/>
-      <w:proofErr w:type="gramEnd"/>
-      <w:r>
-        <w:rPr>
-          <w:rFonts w:ascii="Consolas" w:eastAsia="Times New Roman" w:hAnsi="Consolas" w:cs="Courier New"/>
-          <w:color w:val="596981"/>
-          <w:sz w:val="20"/>
-          <w:szCs w:val="20"/>
-          <w:lang w:eastAsia="es-CL"/>
-        </w:rPr>
-        <w:t xml:space="preserve"> -a salonhousev1</w:t>
+        <w:t>git</w:t>
+      </w:r>
+      <w:proofErr w:type="spellEnd"/>
+      <w:r>
+        <w:rPr>
+          <w:rFonts w:ascii="Consolas" w:eastAsia="Times New Roman" w:hAnsi="Consolas" w:cs="Courier New"/>
+          <w:color w:val="596981"/>
+          <w:sz w:val="20"/>
+          <w:szCs w:val="20"/>
+          <w:lang w:eastAsia="es-CL"/>
+        </w:rPr>
+        <w:t xml:space="preserve"> </w:t>
+      </w:r>
+      <w:proofErr w:type="spellStart"/>
+      <w:r>
+        <w:rPr>
+          <w:rFonts w:ascii="Consolas" w:eastAsia="Times New Roman" w:hAnsi="Consolas" w:cs="Courier New"/>
+          <w:color w:val="596981"/>
+          <w:sz w:val="20"/>
+          <w:szCs w:val="20"/>
+          <w:lang w:eastAsia="es-CL"/>
+        </w:rPr>
+        <w:t>pull</w:t>
+      </w:r>
+      <w:proofErr w:type="spellEnd"/>
+      <w:r>
+        <w:rPr>
+          <w:rFonts w:ascii="Consolas" w:eastAsia="Times New Roman" w:hAnsi="Consolas" w:cs="Courier New"/>
+          <w:color w:val="596981"/>
+          <w:sz w:val="20"/>
+          <w:szCs w:val="20"/>
+          <w:lang w:eastAsia="es-CL"/>
+        </w:rPr>
+        <w:t xml:space="preserve"> </w:t>
+      </w:r>
+      <w:hyperlink r:id="rId25" w:history="1">
+        <w:r>
+          <w:rPr>
+            <w:rStyle w:val="Hipervnculo"/>
+            <w:rFonts w:ascii="Consolas" w:eastAsia="Times New Roman" w:hAnsi="Consolas" w:cs="Courier New"/>
+            <w:sz w:val="20"/>
+            <w:szCs w:val="20"/>
+            <w:lang w:eastAsia="es-CL"/>
+          </w:rPr>
+          <w:t>https://git.heroku.com/salonhousev2.git</w:t>
+        </w:r>
+      </w:hyperlink>
+      <w:r>
+        <w:rPr>
+          <w:rFonts w:ascii="Consolas" w:eastAsia="Times New Roman" w:hAnsi="Consolas" w:cs="Courier New"/>
+          <w:color w:val="596981"/>
+          <w:sz w:val="20"/>
+          <w:szCs w:val="20"/>
+          <w:lang w:eastAsia="es-CL"/>
+        </w:rPr>
+        <w:t xml:space="preserve"> </w:t>
       </w:r>
     </w:p>
     <w:p>
@@ -6470,6 +6402,499 @@
         </w:tabs>
         <w:spacing w:after="150" w:line="240" w:lineRule="auto"/>
         <w:rPr>
+          <w:rFonts w:ascii="Consolas" w:hAnsi="Consolas"/>
+          <w:color w:val="232629"/>
+          <w:sz w:val="20"/>
+          <w:szCs w:val="20"/>
+          <w:shd w:val="clear" w:color="auto" w:fill="E3E6E8"/>
+        </w:rPr>
+      </w:pPr>
+      <w:proofErr w:type="spellStart"/>
+      <w:r>
+        <w:rPr>
+          <w:rFonts w:ascii="Consolas" w:hAnsi="Consolas"/>
+          <w:color w:val="232629"/>
+          <w:sz w:val="20"/>
+          <w:szCs w:val="20"/>
+          <w:shd w:val="clear" w:color="auto" w:fill="E3E6E8"/>
+        </w:rPr>
+        <w:t>git</w:t>
+      </w:r>
+      <w:proofErr w:type="spellEnd"/>
+      <w:r>
+        <w:rPr>
+          <w:rFonts w:ascii="Consolas" w:hAnsi="Consolas"/>
+          <w:color w:val="232629"/>
+          <w:sz w:val="20"/>
+          <w:szCs w:val="20"/>
+          <w:shd w:val="clear" w:color="auto" w:fill="E3E6E8"/>
+        </w:rPr>
+        <w:t xml:space="preserve"> </w:t>
+      </w:r>
+      <w:proofErr w:type="spellStart"/>
+      <w:r>
+        <w:rPr>
+          <w:rFonts w:ascii="Consolas" w:hAnsi="Consolas"/>
+          <w:color w:val="232629"/>
+          <w:sz w:val="20"/>
+          <w:szCs w:val="20"/>
+          <w:shd w:val="clear" w:color="auto" w:fill="E3E6E8"/>
+        </w:rPr>
+        <w:t>push</w:t>
+      </w:r>
+      <w:proofErr w:type="spellEnd"/>
+      <w:r>
+        <w:rPr>
+          <w:rFonts w:ascii="Consolas" w:hAnsi="Consolas"/>
+          <w:color w:val="232629"/>
+          <w:sz w:val="20"/>
+          <w:szCs w:val="20"/>
+          <w:shd w:val="clear" w:color="auto" w:fill="E3E6E8"/>
+        </w:rPr>
+        <w:t xml:space="preserve"> </w:t>
+      </w:r>
+      <w:proofErr w:type="spellStart"/>
+      <w:r>
+        <w:rPr>
+          <w:rFonts w:ascii="Consolas" w:hAnsi="Consolas"/>
+          <w:color w:val="232629"/>
+          <w:sz w:val="20"/>
+          <w:szCs w:val="20"/>
+          <w:shd w:val="clear" w:color="auto" w:fill="E3E6E8"/>
+        </w:rPr>
+        <w:t>heroku</w:t>
+      </w:r>
+      <w:proofErr w:type="spellEnd"/>
+      <w:r>
+        <w:rPr>
+          <w:rFonts w:ascii="Consolas" w:hAnsi="Consolas"/>
+          <w:color w:val="232629"/>
+          <w:sz w:val="20"/>
+          <w:szCs w:val="20"/>
+          <w:shd w:val="clear" w:color="auto" w:fill="E3E6E8"/>
+        </w:rPr>
+        <w:t xml:space="preserve"> </w:t>
+      </w:r>
+      <w:proofErr w:type="spellStart"/>
+      <w:proofErr w:type="gramStart"/>
+      <w:r>
+        <w:rPr>
+          <w:rFonts w:ascii="Consolas" w:hAnsi="Consolas"/>
+          <w:color w:val="232629"/>
+          <w:sz w:val="20"/>
+          <w:szCs w:val="20"/>
+          <w:shd w:val="clear" w:color="auto" w:fill="E3E6E8"/>
+        </w:rPr>
+        <w:t>HEAD:master</w:t>
+      </w:r>
+      <w:proofErr w:type="spellEnd"/>
+      <w:proofErr w:type="gramEnd"/>
+    </w:p>
+    <w:p>
+      <w:pPr>
+        <w:pBdr>
+          <w:top w:val="single" w:sz="6" w:space="7" w:color="EEF1F6"/>
+          <w:left w:val="single" w:sz="6" w:space="7" w:color="EEF1F6"/>
+          <w:bottom w:val="single" w:sz="6" w:space="7" w:color="EEF1F6"/>
+          <w:right w:val="single" w:sz="6" w:space="7" w:color="EEF1F6"/>
+        </w:pBdr>
+        <w:shd w:val="clear" w:color="auto" w:fill="F5F7FA"/>
+        <w:tabs>
+          <w:tab w:val="left" w:pos="916"/>
+          <w:tab w:val="left" w:pos="1832"/>
+          <w:tab w:val="left" w:pos="2748"/>
+          <w:tab w:val="left" w:pos="3664"/>
+          <w:tab w:val="left" w:pos="4580"/>
+          <w:tab w:val="left" w:pos="5496"/>
+          <w:tab w:val="left" w:pos="6412"/>
+          <w:tab w:val="left" w:pos="7328"/>
+          <w:tab w:val="left" w:pos="8244"/>
+          <w:tab w:val="left" w:pos="9160"/>
+          <w:tab w:val="left" w:pos="10076"/>
+          <w:tab w:val="left" w:pos="10992"/>
+          <w:tab w:val="left" w:pos="11908"/>
+          <w:tab w:val="left" w:pos="12824"/>
+          <w:tab w:val="left" w:pos="13740"/>
+          <w:tab w:val="left" w:pos="14656"/>
+        </w:tabs>
+        <w:spacing w:after="150" w:line="240" w:lineRule="auto"/>
+        <w:rPr>
+          <w:rFonts w:ascii="Consolas" w:eastAsia="Times New Roman" w:hAnsi="Consolas" w:cs="Courier New"/>
+          <w:color w:val="596981"/>
+          <w:sz w:val="20"/>
+          <w:szCs w:val="20"/>
+          <w:lang w:eastAsia="es-CL"/>
+        </w:rPr>
+      </w:pPr>
+      <w:proofErr w:type="spellStart"/>
+      <w:r>
+        <w:rPr>
+          <w:rFonts w:ascii="Consolas" w:hAnsi="Consolas"/>
+          <w:color w:val="232629"/>
+          <w:sz w:val="20"/>
+          <w:szCs w:val="20"/>
+          <w:shd w:val="clear" w:color="auto" w:fill="E3E6E8"/>
+        </w:rPr>
+        <w:t>git</w:t>
+      </w:r>
+      <w:proofErr w:type="spellEnd"/>
+      <w:r>
+        <w:rPr>
+          <w:rFonts w:ascii="Consolas" w:hAnsi="Consolas"/>
+          <w:color w:val="232629"/>
+          <w:sz w:val="20"/>
+          <w:szCs w:val="20"/>
+          <w:shd w:val="clear" w:color="auto" w:fill="E3E6E8"/>
+        </w:rPr>
+        <w:t xml:space="preserve"> </w:t>
+      </w:r>
+      <w:proofErr w:type="spellStart"/>
+      <w:r>
+        <w:rPr>
+          <w:rFonts w:ascii="Consolas" w:hAnsi="Consolas"/>
+          <w:color w:val="232629"/>
+          <w:sz w:val="20"/>
+          <w:szCs w:val="20"/>
+          <w:shd w:val="clear" w:color="auto" w:fill="E3E6E8"/>
+        </w:rPr>
+        <w:t>push</w:t>
+      </w:r>
+      <w:proofErr w:type="spellEnd"/>
+      <w:r>
+        <w:rPr>
+          <w:rFonts w:ascii="Consolas" w:hAnsi="Consolas"/>
+          <w:color w:val="232629"/>
+          <w:sz w:val="20"/>
+          <w:szCs w:val="20"/>
+          <w:shd w:val="clear" w:color="auto" w:fill="E3E6E8"/>
+        </w:rPr>
+        <w:t xml:space="preserve"> </w:t>
+      </w:r>
+      <w:proofErr w:type="spellStart"/>
+      <w:r>
+        <w:rPr>
+          <w:rFonts w:ascii="Consolas" w:hAnsi="Consolas"/>
+          <w:color w:val="232629"/>
+          <w:sz w:val="20"/>
+          <w:szCs w:val="20"/>
+          <w:shd w:val="clear" w:color="auto" w:fill="E3E6E8"/>
+        </w:rPr>
+        <w:t>heroku</w:t>
+      </w:r>
+      <w:proofErr w:type="spellEnd"/>
+      <w:r>
+        <w:rPr>
+          <w:rFonts w:ascii="Consolas" w:hAnsi="Consolas"/>
+          <w:color w:val="232629"/>
+          <w:sz w:val="20"/>
+          <w:szCs w:val="20"/>
+          <w:shd w:val="clear" w:color="auto" w:fill="E3E6E8"/>
+        </w:rPr>
+        <w:t xml:space="preserve"> </w:t>
+      </w:r>
+    </w:p>
+    <w:p>
+      <w:pPr>
+        <w:rPr>
+          <w:lang w:val="es-ES"/>
+        </w:rPr>
+      </w:pPr>
+    </w:p>
+    <w:p>
+      <w:pPr>
+        <w:rPr>
+          <w:lang w:val="es-ES"/>
+        </w:rPr>
+      </w:pPr>
+    </w:p>
+    <w:p>
+      <w:pPr>
+        <w:rPr>
+          <w:lang w:val="es-ES"/>
+        </w:rPr>
+      </w:pPr>
+    </w:p>
+    <w:p>
+      <w:pPr>
+        <w:rPr>
+          <w:lang w:val="es-ES"/>
+        </w:rPr>
+      </w:pPr>
+    </w:p>
+    <w:p>
+      <w:pPr>
+        <w:rPr>
+          <w:lang w:val="es-ES"/>
+        </w:rPr>
+      </w:pPr>
+      <w:r>
+        <w:rPr>
+          <w:lang w:val="es-ES"/>
+        </w:rPr>
+        <w:t>//</w:t>
+      </w:r>
+      <w:r>
+        <w:rPr>
+          <w:rStyle w:val="Ttulo1Car"/>
+        </w:rPr>
+        <w:t xml:space="preserve">este me </w:t>
+      </w:r>
+      <w:proofErr w:type="gramStart"/>
+      <w:r>
+        <w:rPr>
+          <w:rStyle w:val="Ttulo1Car"/>
+        </w:rPr>
+        <w:t>funciono</w:t>
+      </w:r>
+      <w:r>
+        <w:rPr>
+          <w:rStyle w:val="Ttulo1Car"/>
+        </w:rPr>
+        <w:t xml:space="preserve"> </w:t>
+      </w:r>
+      <w:r>
+        <w:rPr>
+          <w:rStyle w:val="Ttulo1Car"/>
+        </w:rPr>
+        <w:t xml:space="preserve"> una</w:t>
+      </w:r>
+      <w:proofErr w:type="gramEnd"/>
+      <w:r>
+        <w:rPr>
+          <w:rStyle w:val="Ttulo1Car"/>
+        </w:rPr>
+        <w:t xml:space="preserve"> vez</w:t>
+      </w:r>
+      <w:r>
+        <w:rPr>
+          <w:lang w:val="es-ES"/>
+        </w:rPr>
+        <w:t xml:space="preserve"> </w:t>
+      </w:r>
+      <w:r>
+        <w:rPr>
+          <w:lang w:val="es-ES"/>
+        </w:rPr>
+        <w:t xml:space="preserve"> para </w:t>
+      </w:r>
+      <w:proofErr w:type="spellStart"/>
+      <w:r>
+        <w:rPr>
+          <w:lang w:val="es-ES"/>
+        </w:rPr>
+        <w:t>heroku</w:t>
+      </w:r>
+      <w:proofErr w:type="spellEnd"/>
+      <w:r>
+        <w:rPr>
+          <w:lang w:val="es-ES"/>
+        </w:rPr>
+        <w:t xml:space="preserve"> directamente</w:t>
+      </w:r>
+    </w:p>
+    <w:p>
+      <w:pPr>
+        <w:pBdr>
+          <w:top w:val="single" w:sz="6" w:space="7" w:color="EEF1F6"/>
+          <w:left w:val="single" w:sz="6" w:space="7" w:color="EEF1F6"/>
+          <w:bottom w:val="single" w:sz="6" w:space="7" w:color="EEF1F6"/>
+          <w:right w:val="single" w:sz="6" w:space="7" w:color="EEF1F6"/>
+        </w:pBdr>
+        <w:shd w:val="clear" w:color="auto" w:fill="F5F7FA"/>
+        <w:tabs>
+          <w:tab w:val="left" w:pos="916"/>
+          <w:tab w:val="left" w:pos="1832"/>
+          <w:tab w:val="left" w:pos="2748"/>
+          <w:tab w:val="left" w:pos="3664"/>
+          <w:tab w:val="left" w:pos="4580"/>
+          <w:tab w:val="left" w:pos="5496"/>
+          <w:tab w:val="left" w:pos="6412"/>
+          <w:tab w:val="left" w:pos="7328"/>
+          <w:tab w:val="left" w:pos="8244"/>
+          <w:tab w:val="left" w:pos="9160"/>
+          <w:tab w:val="left" w:pos="10076"/>
+          <w:tab w:val="left" w:pos="10992"/>
+          <w:tab w:val="left" w:pos="11908"/>
+          <w:tab w:val="left" w:pos="12824"/>
+          <w:tab w:val="left" w:pos="13740"/>
+          <w:tab w:val="left" w:pos="14656"/>
+        </w:tabs>
+        <w:spacing w:after="150" w:line="240" w:lineRule="auto"/>
+        <w:rPr>
+          <w:rFonts w:ascii="Consolas" w:eastAsia="Times New Roman" w:hAnsi="Consolas" w:cs="Courier New"/>
+          <w:color w:val="596981"/>
+          <w:sz w:val="20"/>
+          <w:szCs w:val="20"/>
+          <w:lang w:eastAsia="es-CL"/>
+        </w:rPr>
+      </w:pPr>
+      <w:r>
+        <w:rPr>
+          <w:rFonts w:ascii="Consolas" w:eastAsia="Times New Roman" w:hAnsi="Consolas" w:cs="Courier New"/>
+          <w:color w:val="596981"/>
+          <w:sz w:val="20"/>
+          <w:szCs w:val="20"/>
+          <w:lang w:eastAsia="es-CL"/>
+        </w:rPr>
+        <w:t xml:space="preserve">$ </w:t>
+      </w:r>
+      <w:proofErr w:type="spellStart"/>
+      <w:r>
+        <w:rPr>
+          <w:rFonts w:ascii="Consolas" w:eastAsia="Times New Roman" w:hAnsi="Consolas" w:cs="Courier New"/>
+          <w:color w:val="596981"/>
+          <w:sz w:val="20"/>
+          <w:szCs w:val="20"/>
+          <w:lang w:eastAsia="es-CL"/>
+        </w:rPr>
+        <w:t>git</w:t>
+      </w:r>
+      <w:proofErr w:type="spellEnd"/>
+      <w:r>
+        <w:rPr>
+          <w:rFonts w:ascii="Consolas" w:eastAsia="Times New Roman" w:hAnsi="Consolas" w:cs="Courier New"/>
+          <w:color w:val="596981"/>
+          <w:sz w:val="20"/>
+          <w:szCs w:val="20"/>
+          <w:lang w:eastAsia="es-CL"/>
+        </w:rPr>
+        <w:t xml:space="preserve"> </w:t>
+      </w:r>
+      <w:proofErr w:type="spellStart"/>
+      <w:r>
+        <w:rPr>
+          <w:rFonts w:ascii="Consolas" w:eastAsia="Times New Roman" w:hAnsi="Consolas" w:cs="Courier New"/>
+          <w:color w:val="596981"/>
+          <w:sz w:val="20"/>
+          <w:szCs w:val="20"/>
+          <w:lang w:eastAsia="es-CL"/>
+        </w:rPr>
+        <w:t>init</w:t>
+      </w:r>
+      <w:proofErr w:type="spellEnd"/>
+    </w:p>
+    <w:p>
+      <w:pPr>
+        <w:pBdr>
+          <w:top w:val="single" w:sz="6" w:space="7" w:color="EEF1F6"/>
+          <w:left w:val="single" w:sz="6" w:space="7" w:color="EEF1F6"/>
+          <w:bottom w:val="single" w:sz="6" w:space="7" w:color="EEF1F6"/>
+          <w:right w:val="single" w:sz="6" w:space="7" w:color="EEF1F6"/>
+        </w:pBdr>
+        <w:shd w:val="clear" w:color="auto" w:fill="F5F7FA"/>
+        <w:tabs>
+          <w:tab w:val="left" w:pos="916"/>
+          <w:tab w:val="left" w:pos="1832"/>
+          <w:tab w:val="left" w:pos="2748"/>
+          <w:tab w:val="left" w:pos="3664"/>
+          <w:tab w:val="left" w:pos="4580"/>
+          <w:tab w:val="left" w:pos="5496"/>
+          <w:tab w:val="left" w:pos="6412"/>
+          <w:tab w:val="left" w:pos="7328"/>
+          <w:tab w:val="left" w:pos="8244"/>
+          <w:tab w:val="left" w:pos="9160"/>
+          <w:tab w:val="left" w:pos="10076"/>
+          <w:tab w:val="left" w:pos="10992"/>
+          <w:tab w:val="left" w:pos="11908"/>
+          <w:tab w:val="left" w:pos="12824"/>
+          <w:tab w:val="left" w:pos="13740"/>
+          <w:tab w:val="left" w:pos="14656"/>
+        </w:tabs>
+        <w:spacing w:after="150" w:line="240" w:lineRule="auto"/>
+        <w:rPr>
+          <w:rFonts w:ascii="Consolas" w:eastAsia="Times New Roman" w:hAnsi="Consolas" w:cs="Courier New"/>
+          <w:color w:val="596981"/>
+          <w:sz w:val="20"/>
+          <w:szCs w:val="20"/>
+          <w:lang w:eastAsia="es-CL"/>
+        </w:rPr>
+      </w:pPr>
+      <w:proofErr w:type="spellStart"/>
+      <w:r>
+        <w:rPr>
+          <w:rFonts w:ascii="Consolas" w:eastAsia="Times New Roman" w:hAnsi="Consolas" w:cs="Courier New"/>
+          <w:color w:val="596981"/>
+          <w:sz w:val="20"/>
+          <w:szCs w:val="20"/>
+          <w:lang w:eastAsia="es-CL"/>
+        </w:rPr>
+        <w:t>heroku</w:t>
+      </w:r>
+      <w:proofErr w:type="spellEnd"/>
+      <w:r>
+        <w:rPr>
+          <w:rFonts w:ascii="Consolas" w:eastAsia="Times New Roman" w:hAnsi="Consolas" w:cs="Courier New"/>
+          <w:color w:val="596981"/>
+          <w:sz w:val="20"/>
+          <w:szCs w:val="20"/>
+          <w:lang w:eastAsia="es-CL"/>
+        </w:rPr>
+        <w:t xml:space="preserve"> </w:t>
+      </w:r>
+      <w:proofErr w:type="spellStart"/>
+      <w:proofErr w:type="gramStart"/>
+      <w:r>
+        <w:rPr>
+          <w:rFonts w:ascii="Consolas" w:eastAsia="Times New Roman" w:hAnsi="Consolas" w:cs="Courier New"/>
+          <w:color w:val="596981"/>
+          <w:sz w:val="20"/>
+          <w:szCs w:val="20"/>
+          <w:lang w:eastAsia="es-CL"/>
+        </w:rPr>
+        <w:t>git:</w:t>
+      </w:r>
+      <w:r>
+        <w:rPr>
+          <w:rFonts w:ascii="Consolas" w:eastAsia="Times New Roman" w:hAnsi="Consolas" w:cs="Courier New"/>
+          <w:color w:val="596981"/>
+          <w:sz w:val="20"/>
+          <w:szCs w:val="20"/>
+          <w:lang w:eastAsia="es-CL"/>
+        </w:rPr>
+        <w:t>remote</w:t>
+      </w:r>
+      <w:proofErr w:type="spellEnd"/>
+      <w:proofErr w:type="gramEnd"/>
+      <w:r>
+        <w:rPr>
+          <w:rFonts w:ascii="Consolas" w:eastAsia="Times New Roman" w:hAnsi="Consolas" w:cs="Courier New"/>
+          <w:color w:val="596981"/>
+          <w:sz w:val="20"/>
+          <w:szCs w:val="20"/>
+          <w:lang w:eastAsia="es-CL"/>
+        </w:rPr>
+        <w:t xml:space="preserve"> -a salonhousev1</w:t>
+      </w:r>
+    </w:p>
+    <w:p>
+      <w:pPr>
+        <w:pBdr>
+          <w:top w:val="single" w:sz="6" w:space="7" w:color="EEF1F6"/>
+          <w:left w:val="single" w:sz="6" w:space="7" w:color="EEF1F6"/>
+          <w:bottom w:val="single" w:sz="6" w:space="7" w:color="EEF1F6"/>
+          <w:right w:val="single" w:sz="6" w:space="7" w:color="EEF1F6"/>
+        </w:pBdr>
+        <w:shd w:val="clear" w:color="auto" w:fill="F5F7FA"/>
+        <w:tabs>
+          <w:tab w:val="left" w:pos="916"/>
+          <w:tab w:val="left" w:pos="1832"/>
+          <w:tab w:val="left" w:pos="2748"/>
+          <w:tab w:val="left" w:pos="3664"/>
+          <w:tab w:val="left" w:pos="4580"/>
+          <w:tab w:val="left" w:pos="5496"/>
+          <w:tab w:val="left" w:pos="6412"/>
+          <w:tab w:val="left" w:pos="7328"/>
+          <w:tab w:val="left" w:pos="8244"/>
+          <w:tab w:val="left" w:pos="9160"/>
+          <w:tab w:val="left" w:pos="10076"/>
+          <w:tab w:val="left" w:pos="10992"/>
+          <w:tab w:val="left" w:pos="11908"/>
+          <w:tab w:val="left" w:pos="12824"/>
+          <w:tab w:val="left" w:pos="13740"/>
+          <w:tab w:val="left" w:pos="14656"/>
+        </w:tabs>
+        <w:spacing w:after="150" w:line="240" w:lineRule="auto"/>
+        <w:rPr>
           <w:rFonts w:ascii="Consolas" w:eastAsia="Times New Roman" w:hAnsi="Consolas" w:cs="Courier New"/>
           <w:color w:val="596981"/>
           <w:sz w:val="20"/>
@@ -6549,7 +6974,7 @@
         </w:rPr>
         <w:t xml:space="preserve"> </w:t>
       </w:r>
-      <w:hyperlink r:id="rId28" w:history="1">
+      <w:hyperlink r:id="rId26" w:history="1">
         <w:r>
           <w:rPr>
             <w:rStyle w:val="Hipervnculo"/>
@@ -6675,7 +7100,382 @@
         </w:rPr>
         <w:t xml:space="preserve"> </w:t>
       </w:r>
-      <w:hyperlink r:id="rId29" w:history="1">
+      <w:hyperlink r:id="rId27" w:history="1">
+        <w:r>
+          <w:rPr>
+            <w:rStyle w:val="Hipervnculo"/>
+            <w:lang w:val="es-ES"/>
+          </w:rPr>
+          <w:t>https://git.heroku.com/salonhousev2.git</w:t>
+        </w:r>
+      </w:hyperlink>
+      <w:r>
+        <w:rPr>
+          <w:rStyle w:val="Hipervnculo"/>
+          <w:lang w:val="es-ES"/>
+        </w:rPr>
+        <w:t xml:space="preserve">     //esto actualiza el repositorio local desde </w:t>
+      </w:r>
+      <w:proofErr w:type="gramStart"/>
+      <w:r>
+        <w:rPr>
+          <w:rStyle w:val="Hipervnculo"/>
+          <w:lang w:val="es-ES"/>
+        </w:rPr>
+        <w:t>otro..</w:t>
+      </w:r>
+      <w:proofErr w:type="gramEnd"/>
+    </w:p>
+    <w:p>
+      <w:pPr>
+        <w:rPr>
+          <w:lang w:val="es-ES"/>
+        </w:rPr>
+      </w:pPr>
+      <w:proofErr w:type="spellStart"/>
+      <w:r>
+        <w:rPr>
+          <w:lang w:val="es-ES"/>
+        </w:rPr>
+        <w:t>git</w:t>
+      </w:r>
+      <w:proofErr w:type="spellEnd"/>
+      <w:r>
+        <w:rPr>
+          <w:lang w:val="es-ES"/>
+        </w:rPr>
+        <w:t xml:space="preserve"> </w:t>
+      </w:r>
+      <w:proofErr w:type="spellStart"/>
+      <w:r>
+        <w:rPr>
+          <w:lang w:val="es-ES"/>
+        </w:rPr>
+        <w:t>push</w:t>
+      </w:r>
+      <w:proofErr w:type="spellEnd"/>
+      <w:r>
+        <w:rPr>
+          <w:lang w:val="es-ES"/>
+        </w:rPr>
+        <w:t xml:space="preserve"> </w:t>
+      </w:r>
+      <w:proofErr w:type="spellStart"/>
+      <w:r>
+        <w:rPr>
+          <w:lang w:val="es-ES"/>
+        </w:rPr>
+        <w:t>heroku</w:t>
+      </w:r>
+      <w:proofErr w:type="spellEnd"/>
+      <w:r>
+        <w:rPr>
+          <w:lang w:val="es-ES"/>
+        </w:rPr>
+        <w:t xml:space="preserve"> master</w:t>
+      </w:r>
+      <w:r>
+        <w:rPr>
+          <w:lang w:val="es-ES"/>
+        </w:rPr>
+        <w:t xml:space="preserve"> </w:t>
+      </w:r>
+    </w:p>
+    <w:p>
+      <w:pPr>
+        <w:rPr>
+          <w:lang w:val="es-ES"/>
+        </w:rPr>
+      </w:pPr>
+      <w:proofErr w:type="spellStart"/>
+      <w:r>
+        <w:rPr>
+          <w:lang w:val="es-ES"/>
+        </w:rPr>
+        <w:t>git</w:t>
+      </w:r>
+      <w:proofErr w:type="spellEnd"/>
+      <w:r>
+        <w:rPr>
+          <w:lang w:val="es-ES"/>
+        </w:rPr>
+        <w:t xml:space="preserve"> </w:t>
+      </w:r>
+      <w:proofErr w:type="spellStart"/>
+      <w:r>
+        <w:rPr>
+          <w:lang w:val="es-ES"/>
+        </w:rPr>
+        <w:t>push</w:t>
+      </w:r>
+      <w:proofErr w:type="spellEnd"/>
+      <w:r>
+        <w:rPr>
+          <w:lang w:val="es-ES"/>
+        </w:rPr>
+        <w:t xml:space="preserve"> </w:t>
+      </w:r>
+      <w:proofErr w:type="spellStart"/>
+      <w:r>
+        <w:rPr>
+          <w:lang w:val="es-ES"/>
+        </w:rPr>
+        <w:t>heroku</w:t>
+      </w:r>
+      <w:proofErr w:type="spellEnd"/>
+      <w:r>
+        <w:rPr>
+          <w:lang w:val="es-ES"/>
+        </w:rPr>
+        <w:t xml:space="preserve"> master</w:t>
+      </w:r>
+      <w:r>
+        <w:rPr>
+          <w:lang w:val="es-ES"/>
+        </w:rPr>
+        <w:t xml:space="preserve"> – forcé       //lo </w:t>
+      </w:r>
+      <w:proofErr w:type="gramStart"/>
+      <w:r>
+        <w:rPr>
+          <w:lang w:val="es-ES"/>
+        </w:rPr>
+        <w:t>sube</w:t>
+      </w:r>
+      <w:proofErr w:type="gramEnd"/>
+      <w:r>
+        <w:rPr>
+          <w:lang w:val="es-ES"/>
+        </w:rPr>
+        <w:t xml:space="preserve"> pero me da error aun en la consola </w:t>
+      </w:r>
+    </w:p>
+    <w:p>
+      <w:pPr>
+        <w:rPr>
+          <w:lang w:val="es-ES"/>
+        </w:rPr>
+      </w:pPr>
+    </w:p>
+    <w:p>
+      <w:pPr>
+        <w:pStyle w:val="Ttulo2"/>
+        <w:rPr>
+          <w:shd w:val="clear" w:color="auto" w:fill="E4E6EB"/>
+        </w:rPr>
+      </w:pPr>
+      <w:r>
+        <w:rPr>
+          <w:shd w:val="clear" w:color="auto" w:fill="E4E6EB"/>
+        </w:rPr>
+        <w:t xml:space="preserve">versión </w:t>
+      </w:r>
+      <w:proofErr w:type="spellStart"/>
+      <w:r>
+        <w:rPr>
+          <w:shd w:val="clear" w:color="auto" w:fill="E4E6EB"/>
+        </w:rPr>
+        <w:t>kevin</w:t>
+      </w:r>
+      <w:proofErr w:type="spellEnd"/>
+      <w:r>
+        <w:rPr>
+          <w:shd w:val="clear" w:color="auto" w:fill="E4E6EB"/>
+        </w:rPr>
+        <w:t xml:space="preserve"> </w:t>
+      </w:r>
+      <w:proofErr w:type="spellStart"/>
+      <w:r>
+        <w:rPr>
+          <w:shd w:val="clear" w:color="auto" w:fill="E4E6EB"/>
+        </w:rPr>
+        <w:t>nodejs</w:t>
+      </w:r>
+      <w:proofErr w:type="spellEnd"/>
+      <w:r>
+        <w:rPr>
+          <w:shd w:val="clear" w:color="auto" w:fill="E4E6EB"/>
+        </w:rPr>
+        <w:t>:</w:t>
+      </w:r>
+    </w:p>
+    <w:p>
+      <w:pPr>
+        <w:rPr>
+          <w:rFonts w:ascii="Segoe UI Historic" w:hAnsi="Segoe UI Historic" w:cs="Segoe UI Historic"/>
+          <w:color w:val="050505"/>
+          <w:sz w:val="23"/>
+          <w:szCs w:val="23"/>
+          <w:shd w:val="clear" w:color="auto" w:fill="E4E6EB"/>
+        </w:rPr>
+      </w:pPr>
+      <w:proofErr w:type="spellStart"/>
+      <w:r>
+        <w:rPr>
+          <w:rFonts w:ascii="Segoe UI Historic" w:hAnsi="Segoe UI Historic" w:cs="Segoe UI Historic"/>
+          <w:color w:val="050505"/>
+          <w:sz w:val="23"/>
+          <w:szCs w:val="23"/>
+          <w:shd w:val="clear" w:color="auto" w:fill="E4E6EB"/>
+        </w:rPr>
+        <w:t>git</w:t>
+      </w:r>
+      <w:proofErr w:type="spellEnd"/>
+      <w:r>
+        <w:rPr>
+          <w:rFonts w:ascii="Segoe UI Historic" w:hAnsi="Segoe UI Historic" w:cs="Segoe UI Historic"/>
+          <w:color w:val="050505"/>
+          <w:sz w:val="23"/>
+          <w:szCs w:val="23"/>
+          <w:shd w:val="clear" w:color="auto" w:fill="E4E6EB"/>
+        </w:rPr>
+        <w:t xml:space="preserve"> </w:t>
+      </w:r>
+      <w:proofErr w:type="spellStart"/>
+      <w:r>
+        <w:rPr>
+          <w:rFonts w:ascii="Segoe UI Historic" w:hAnsi="Segoe UI Historic" w:cs="Segoe UI Historic"/>
+          <w:color w:val="050505"/>
+          <w:sz w:val="23"/>
+          <w:szCs w:val="23"/>
+          <w:shd w:val="clear" w:color="auto" w:fill="E4E6EB"/>
+        </w:rPr>
+        <w:t>init</w:t>
+      </w:r>
+      <w:proofErr w:type="spellEnd"/>
+    </w:p>
+    <w:p>
+      <w:pPr>
+        <w:rPr>
+          <w:rFonts w:ascii="Segoe UI Historic" w:hAnsi="Segoe UI Historic" w:cs="Segoe UI Historic"/>
+          <w:color w:val="050505"/>
+          <w:sz w:val="23"/>
+          <w:szCs w:val="23"/>
+          <w:shd w:val="clear" w:color="auto" w:fill="E4E6EB"/>
+        </w:rPr>
+      </w:pPr>
+      <w:proofErr w:type="spellStart"/>
+      <w:r>
+        <w:rPr>
+          <w:rFonts w:ascii="Segoe UI Historic" w:hAnsi="Segoe UI Historic" w:cs="Segoe UI Historic"/>
+          <w:color w:val="050505"/>
+          <w:sz w:val="23"/>
+          <w:szCs w:val="23"/>
+          <w:shd w:val="clear" w:color="auto" w:fill="E4E6EB"/>
+        </w:rPr>
+        <w:t>git</w:t>
+      </w:r>
+      <w:proofErr w:type="spellEnd"/>
+      <w:r>
+        <w:rPr>
+          <w:rFonts w:ascii="Segoe UI Historic" w:hAnsi="Segoe UI Historic" w:cs="Segoe UI Historic"/>
+          <w:color w:val="050505"/>
+          <w:sz w:val="23"/>
+          <w:szCs w:val="23"/>
+          <w:shd w:val="clear" w:color="auto" w:fill="E4E6EB"/>
+        </w:rPr>
+        <w:t xml:space="preserve"> </w:t>
+      </w:r>
+      <w:proofErr w:type="spellStart"/>
+      <w:r>
+        <w:rPr>
+          <w:rFonts w:ascii="Segoe UI Historic" w:hAnsi="Segoe UI Historic" w:cs="Segoe UI Historic"/>
+          <w:color w:val="050505"/>
+          <w:sz w:val="23"/>
+          <w:szCs w:val="23"/>
+          <w:shd w:val="clear" w:color="auto" w:fill="E4E6EB"/>
+        </w:rPr>
+        <w:t>add</w:t>
+      </w:r>
+      <w:proofErr w:type="spellEnd"/>
+      <w:r>
+        <w:rPr>
+          <w:rFonts w:ascii="Segoe UI Historic" w:hAnsi="Segoe UI Historic" w:cs="Segoe UI Historic"/>
+          <w:color w:val="050505"/>
+          <w:sz w:val="23"/>
+          <w:szCs w:val="23"/>
+          <w:shd w:val="clear" w:color="auto" w:fill="E4E6EB"/>
+        </w:rPr>
+        <w:t xml:space="preserve"> -A</w:t>
+      </w:r>
+    </w:p>
+    <w:p>
+      <w:pPr>
+        <w:rPr>
+          <w:lang w:val="es-ES"/>
+        </w:rPr>
+      </w:pPr>
+      <w:proofErr w:type="spellStart"/>
+      <w:r>
+        <w:rPr>
+          <w:lang w:val="es-ES"/>
+        </w:rPr>
+        <w:t>git</w:t>
+      </w:r>
+      <w:proofErr w:type="spellEnd"/>
+      <w:r>
+        <w:rPr>
+          <w:lang w:val="es-ES"/>
+        </w:rPr>
+        <w:t xml:space="preserve"> </w:t>
+      </w:r>
+      <w:proofErr w:type="spellStart"/>
+      <w:r>
+        <w:rPr>
+          <w:lang w:val="es-ES"/>
+        </w:rPr>
+        <w:t>commit</w:t>
+      </w:r>
+      <w:proofErr w:type="spellEnd"/>
+      <w:r>
+        <w:rPr>
+          <w:lang w:val="es-ES"/>
+        </w:rPr>
+        <w:t xml:space="preserve"> -am "cambiamos a 3000"</w:t>
+      </w:r>
+    </w:p>
+    <w:p>
+      <w:pPr>
+        <w:rPr>
+          <w:rStyle w:val="Hipervnculo"/>
+          <w:lang w:val="es-ES"/>
+        </w:rPr>
+      </w:pPr>
+      <w:r>
+        <w:rPr>
+          <w:lang w:val="es-ES"/>
+        </w:rPr>
+        <w:t xml:space="preserve"> ///</w:t>
+      </w:r>
+      <w:proofErr w:type="spellStart"/>
+      <w:r>
+        <w:rPr>
+          <w:lang w:val="es-ES"/>
+        </w:rPr>
+        <w:t>git</w:t>
+      </w:r>
+      <w:proofErr w:type="spellEnd"/>
+      <w:r>
+        <w:rPr>
+          <w:lang w:val="es-ES"/>
+        </w:rPr>
+        <w:t xml:space="preserve"> </w:t>
+      </w:r>
+      <w:proofErr w:type="spellStart"/>
+      <w:r>
+        <w:rPr>
+          <w:lang w:val="es-ES"/>
+        </w:rPr>
+        <w:t>pull</w:t>
+      </w:r>
+      <w:proofErr w:type="spellEnd"/>
+      <w:r>
+        <w:rPr>
+          <w:lang w:val="es-ES"/>
+        </w:rPr>
+        <w:t xml:space="preserve"> </w:t>
+      </w:r>
+      <w:hyperlink r:id="rId28" w:history="1">
         <w:r>
           <w:rPr>
             <w:rStyle w:val="Hipervnculo"/>
@@ -6689,189 +7489,7 @@
           <w:rStyle w:val="Hipervnculo"/>
           <w:lang w:val="es-ES"/>
         </w:rPr>
-        <w:t xml:space="preserve">     //esto actualiza el repositorio local desde </w:t>
-      </w:r>
-      <w:proofErr w:type="gramStart"/>
-      <w:r>
-        <w:rPr>
-          <w:rStyle w:val="Hipervnculo"/>
-          <w:lang w:val="es-ES"/>
-        </w:rPr>
-        <w:t>otro..</w:t>
-      </w:r>
-      <w:proofErr w:type="gramEnd"/>
-    </w:p>
-    <w:p>
-      <w:pPr>
-        <w:rPr>
-          <w:lang w:val="es-ES"/>
-        </w:rPr>
-      </w:pPr>
-      <w:proofErr w:type="spellStart"/>
-      <w:r>
-        <w:rPr>
-          <w:lang w:val="es-ES"/>
-        </w:rPr>
-        <w:t>git</w:t>
-      </w:r>
-      <w:proofErr w:type="spellEnd"/>
-      <w:r>
-        <w:rPr>
-          <w:lang w:val="es-ES"/>
-        </w:rPr>
-        <w:t xml:space="preserve"> </w:t>
-      </w:r>
-      <w:proofErr w:type="spellStart"/>
-      <w:r>
-        <w:rPr>
-          <w:lang w:val="es-ES"/>
-        </w:rPr>
-        <w:t>push</w:t>
-      </w:r>
-      <w:proofErr w:type="spellEnd"/>
-      <w:r>
-        <w:rPr>
-          <w:lang w:val="es-ES"/>
-        </w:rPr>
-        <w:t xml:space="preserve"> </w:t>
-      </w:r>
-      <w:proofErr w:type="spellStart"/>
-      <w:r>
-        <w:rPr>
-          <w:lang w:val="es-ES"/>
-        </w:rPr>
-        <w:t>heroku</w:t>
-      </w:r>
-      <w:proofErr w:type="spellEnd"/>
-      <w:r>
-        <w:rPr>
-          <w:lang w:val="es-ES"/>
-        </w:rPr>
-        <w:t xml:space="preserve"> master</w:t>
-      </w:r>
-      <w:r>
-        <w:rPr>
-          <w:lang w:val="es-ES"/>
-        </w:rPr>
-        <w:t xml:space="preserve"> </w:t>
-      </w:r>
-    </w:p>
-    <w:p>
-      <w:pPr>
-        <w:rPr>
-          <w:lang w:val="es-ES"/>
-        </w:rPr>
-      </w:pPr>
-      <w:proofErr w:type="spellStart"/>
-      <w:r>
-        <w:rPr>
-          <w:lang w:val="es-ES"/>
-        </w:rPr>
-        <w:t>git</w:t>
-      </w:r>
-      <w:proofErr w:type="spellEnd"/>
-      <w:r>
-        <w:rPr>
-          <w:lang w:val="es-ES"/>
-        </w:rPr>
-        <w:t xml:space="preserve"> </w:t>
-      </w:r>
-      <w:proofErr w:type="spellStart"/>
-      <w:r>
-        <w:rPr>
-          <w:lang w:val="es-ES"/>
-        </w:rPr>
-        <w:t>push</w:t>
-      </w:r>
-      <w:proofErr w:type="spellEnd"/>
-      <w:r>
-        <w:rPr>
-          <w:lang w:val="es-ES"/>
-        </w:rPr>
-        <w:t xml:space="preserve"> </w:t>
-      </w:r>
-      <w:proofErr w:type="spellStart"/>
-      <w:r>
-        <w:rPr>
-          <w:lang w:val="es-ES"/>
-        </w:rPr>
-        <w:t>heroku</w:t>
-      </w:r>
-      <w:proofErr w:type="spellEnd"/>
-      <w:r>
-        <w:rPr>
-          <w:lang w:val="es-ES"/>
-        </w:rPr>
-        <w:t xml:space="preserve"> master</w:t>
-      </w:r>
-      <w:r>
-        <w:rPr>
-          <w:lang w:val="es-ES"/>
-        </w:rPr>
-        <w:t xml:space="preserve"> – forcé       //lo </w:t>
-      </w:r>
-      <w:proofErr w:type="gramStart"/>
-      <w:r>
-        <w:rPr>
-          <w:lang w:val="es-ES"/>
-        </w:rPr>
-        <w:t>sube</w:t>
-      </w:r>
-      <w:proofErr w:type="gramEnd"/>
-      <w:r>
-        <w:rPr>
-          <w:lang w:val="es-ES"/>
-        </w:rPr>
-        <w:t xml:space="preserve"> pero me da error aun en la consola </w:t>
-      </w:r>
-    </w:p>
-    <w:p>
-      <w:pPr>
-        <w:rPr>
-          <w:lang w:val="es-ES"/>
-        </w:rPr>
-      </w:pPr>
-    </w:p>
-    <w:p>
-      <w:pPr>
-        <w:pStyle w:val="Ttulo2"/>
-        <w:rPr>
-          <w:shd w:val="clear" w:color="auto" w:fill="E4E6EB"/>
-        </w:rPr>
-      </w:pPr>
-      <w:r>
-        <w:rPr>
-          <w:shd w:val="clear" w:color="auto" w:fill="E4E6EB"/>
-        </w:rPr>
-        <w:t xml:space="preserve">versión </w:t>
-      </w:r>
-      <w:proofErr w:type="spellStart"/>
-      <w:r>
-        <w:rPr>
-          <w:shd w:val="clear" w:color="auto" w:fill="E4E6EB"/>
-        </w:rPr>
-        <w:t>kevin</w:t>
-      </w:r>
-      <w:proofErr w:type="spellEnd"/>
-      <w:r>
-        <w:rPr>
-          <w:shd w:val="clear" w:color="auto" w:fill="E4E6EB"/>
-        </w:rPr>
-        <w:t xml:space="preserve"> </w:t>
-      </w:r>
-      <w:proofErr w:type="spellStart"/>
-      <w:r>
-        <w:rPr>
-          <w:shd w:val="clear" w:color="auto" w:fill="E4E6EB"/>
-        </w:rPr>
-        <w:t>nodejs</w:t>
-      </w:r>
-      <w:proofErr w:type="spellEnd"/>
-      <w:r>
-        <w:rPr>
-          <w:shd w:val="clear" w:color="auto" w:fill="E4E6EB"/>
-        </w:rPr>
-        <w:t>:</w:t>
+        <w:t xml:space="preserve">    </w:t>
       </w:r>
     </w:p>
     <w:p>
@@ -6884,190 +7502,19 @@
           <w:shd w:val="clear" w:color="auto" w:fill="E4E6EB"/>
         </w:rPr>
       </w:pPr>
-      <w:proofErr w:type="spellStart"/>
-      <w:r>
-        <w:rPr>
-          <w:rFonts w:ascii="Segoe UI Historic" w:hAnsi="Segoe UI Historic" w:cs="Segoe UI Historic"/>
-          <w:color w:val="050505"/>
-          <w:sz w:val="23"/>
-          <w:szCs w:val="23"/>
-          <w:shd w:val="clear" w:color="auto" w:fill="E4E6EB"/>
-        </w:rPr>
-        <w:t>git</w:t>
-      </w:r>
-      <w:proofErr w:type="spellEnd"/>
-      <w:r>
-        <w:rPr>
-          <w:rFonts w:ascii="Segoe UI Historic" w:hAnsi="Segoe UI Historic" w:cs="Segoe UI Historic"/>
-          <w:color w:val="050505"/>
-          <w:sz w:val="23"/>
-          <w:szCs w:val="23"/>
-          <w:shd w:val="clear" w:color="auto" w:fill="E4E6EB"/>
-        </w:rPr>
-        <w:t xml:space="preserve"> </w:t>
-      </w:r>
-      <w:proofErr w:type="spellStart"/>
-      <w:r>
-        <w:rPr>
-          <w:rFonts w:ascii="Segoe UI Historic" w:hAnsi="Segoe UI Historic" w:cs="Segoe UI Historic"/>
-          <w:color w:val="050505"/>
-          <w:sz w:val="23"/>
-          <w:szCs w:val="23"/>
-          <w:shd w:val="clear" w:color="auto" w:fill="E4E6EB"/>
-        </w:rPr>
-        <w:t>init</w:t>
-      </w:r>
-      <w:proofErr w:type="spellEnd"/>
-    </w:p>
-    <w:p>
-      <w:pPr>
-        <w:rPr>
-          <w:rFonts w:ascii="Segoe UI Historic" w:hAnsi="Segoe UI Historic" w:cs="Segoe UI Historic"/>
-          <w:color w:val="050505"/>
-          <w:sz w:val="23"/>
-          <w:szCs w:val="23"/>
-          <w:shd w:val="clear" w:color="auto" w:fill="E4E6EB"/>
-        </w:rPr>
-      </w:pPr>
-      <w:proofErr w:type="spellStart"/>
-      <w:r>
-        <w:rPr>
-          <w:rFonts w:ascii="Segoe UI Historic" w:hAnsi="Segoe UI Historic" w:cs="Segoe UI Historic"/>
-          <w:color w:val="050505"/>
-          <w:sz w:val="23"/>
-          <w:szCs w:val="23"/>
-          <w:shd w:val="clear" w:color="auto" w:fill="E4E6EB"/>
-        </w:rPr>
-        <w:t>git</w:t>
-      </w:r>
-      <w:proofErr w:type="spellEnd"/>
-      <w:r>
-        <w:rPr>
-          <w:rFonts w:ascii="Segoe UI Historic" w:hAnsi="Segoe UI Historic" w:cs="Segoe UI Historic"/>
-          <w:color w:val="050505"/>
-          <w:sz w:val="23"/>
-          <w:szCs w:val="23"/>
-          <w:shd w:val="clear" w:color="auto" w:fill="E4E6EB"/>
-        </w:rPr>
-        <w:t xml:space="preserve"> </w:t>
-      </w:r>
-      <w:proofErr w:type="spellStart"/>
-      <w:r>
-        <w:rPr>
-          <w:rFonts w:ascii="Segoe UI Historic" w:hAnsi="Segoe UI Historic" w:cs="Segoe UI Historic"/>
-          <w:color w:val="050505"/>
-          <w:sz w:val="23"/>
-          <w:szCs w:val="23"/>
-          <w:shd w:val="clear" w:color="auto" w:fill="E4E6EB"/>
-        </w:rPr>
-        <w:t>add</w:t>
-      </w:r>
-      <w:proofErr w:type="spellEnd"/>
-      <w:r>
-        <w:rPr>
-          <w:rFonts w:ascii="Segoe UI Historic" w:hAnsi="Segoe UI Historic" w:cs="Segoe UI Historic"/>
-          <w:color w:val="050505"/>
-          <w:sz w:val="23"/>
-          <w:szCs w:val="23"/>
-          <w:shd w:val="clear" w:color="auto" w:fill="E4E6EB"/>
-        </w:rPr>
-        <w:t xml:space="preserve"> -A</w:t>
-      </w:r>
-    </w:p>
-    <w:p>
-      <w:pPr>
-        <w:rPr>
-          <w:lang w:val="es-ES"/>
-        </w:rPr>
-      </w:pPr>
-      <w:proofErr w:type="spellStart"/>
-      <w:r>
-        <w:rPr>
-          <w:lang w:val="es-ES"/>
-        </w:rPr>
-        <w:t>git</w:t>
-      </w:r>
-      <w:proofErr w:type="spellEnd"/>
-      <w:r>
-        <w:rPr>
-          <w:lang w:val="es-ES"/>
-        </w:rPr>
-        <w:t xml:space="preserve"> </w:t>
-      </w:r>
-      <w:proofErr w:type="spellStart"/>
-      <w:r>
-        <w:rPr>
-          <w:lang w:val="es-ES"/>
-        </w:rPr>
-        <w:t>commit</w:t>
-      </w:r>
-      <w:proofErr w:type="spellEnd"/>
-      <w:r>
-        <w:rPr>
-          <w:lang w:val="es-ES"/>
-        </w:rPr>
-        <w:t xml:space="preserve"> -am "cambiamos a 3000"</w:t>
-      </w:r>
-    </w:p>
-    <w:p>
-      <w:pPr>
-        <w:rPr>
-          <w:rFonts w:ascii="Segoe UI Historic" w:hAnsi="Segoe UI Historic" w:cs="Segoe UI Historic"/>
-          <w:color w:val="050505"/>
-          <w:sz w:val="23"/>
-          <w:szCs w:val="23"/>
-          <w:shd w:val="clear" w:color="auto" w:fill="E4E6EB"/>
-        </w:rPr>
-      </w:pPr>
-      <w:r>
-        <w:rPr>
-          <w:lang w:val="es-ES"/>
-        </w:rPr>
-        <w:t xml:space="preserve"> ///</w:t>
-      </w:r>
-      <w:proofErr w:type="spellStart"/>
-      <w:r>
-        <w:rPr>
-          <w:lang w:val="es-ES"/>
-        </w:rPr>
-        <w:t>git</w:t>
-      </w:r>
-      <w:proofErr w:type="spellEnd"/>
-      <w:r>
-        <w:rPr>
-          <w:lang w:val="es-ES"/>
-        </w:rPr>
-        <w:t xml:space="preserve"> </w:t>
-      </w:r>
-      <w:proofErr w:type="spellStart"/>
-      <w:r>
-        <w:rPr>
-          <w:lang w:val="es-ES"/>
-        </w:rPr>
-        <w:t>pull</w:t>
-      </w:r>
-      <w:proofErr w:type="spellEnd"/>
-      <w:r>
-        <w:rPr>
-          <w:lang w:val="es-ES"/>
-        </w:rPr>
-        <w:t xml:space="preserve"> </w:t>
-      </w:r>
-      <w:hyperlink r:id="rId30" w:history="1">
-        <w:r>
-          <w:rPr>
-            <w:rStyle w:val="Hipervnculo"/>
-            <w:lang w:val="es-ES"/>
-          </w:rPr>
-          <w:t>https://git.heroku.com/salonhousev1.git</w:t>
-        </w:r>
-      </w:hyperlink>
       <w:r>
         <w:rPr>
           <w:rStyle w:val="Hipervnculo"/>
           <w:lang w:val="es-ES"/>
         </w:rPr>
-        <w:t xml:space="preserve">       //</w:t>
+        <w:t xml:space="preserve">  </w:t>
+      </w:r>
+      <w:r>
+        <w:rPr>
+          <w:rStyle w:val="Hipervnculo"/>
+          <w:lang w:val="es-ES"/>
+        </w:rPr>
+        <w:t xml:space="preserve">   //</w:t>
       </w:r>
       <w:proofErr w:type="spellStart"/>
       <w:r>
@@ -7553,6 +8000,7 @@
           <w:szCs w:val="23"/>
           <w:shd w:val="clear" w:color="auto" w:fill="E4E6EB"/>
         </w:rPr>
+        <w:lastRenderedPageBreak/>
         <w:t>git</w:t>
       </w:r>
       <w:proofErr w:type="spellEnd"/>
@@ -7837,7 +8285,6 @@
         <w:rPr>
           <w:lang w:val="es-ES"/>
         </w:rPr>
-        <w:lastRenderedPageBreak/>
         <w:t>-</w:t>
       </w:r>
       <w:proofErr w:type="spellStart"/>
@@ -8241,7 +8688,7 @@
         </w:rPr>
         <w:t xml:space="preserve"> </w:t>
       </w:r>
-      <w:hyperlink r:id="rId31" w:history="1">
+      <w:hyperlink r:id="rId29" w:history="1">
         <w:r>
           <w:rPr>
             <w:rFonts w:ascii="Consolas" w:eastAsia="Times New Roman" w:hAnsi="Consolas" w:cs="Courier New"/>
@@ -8603,7 +9050,7 @@
         </w:rPr>
         <w:t xml:space="preserve"> clone </w:t>
       </w:r>
-      <w:hyperlink r:id="rId32" w:history="1">
+      <w:hyperlink r:id="rId30" w:history="1">
         <w:r>
           <w:rPr>
             <w:rStyle w:val="Hipervnculo"/>
@@ -9053,7 +9500,7 @@
         </w:rPr>
         <w:t xml:space="preserve"> </w:t>
       </w:r>
-      <w:hyperlink r:id="rId33" w:history="1">
+      <w:hyperlink r:id="rId31" w:history="1">
         <w:r>
           <w:rPr>
             <w:rStyle w:val="Hipervnculo"/>
@@ -9104,7 +9551,7 @@
         </w:rPr>
         <w:t xml:space="preserve"> </w:t>
       </w:r>
-      <w:hyperlink r:id="rId34" w:history="1">
+      <w:hyperlink r:id="rId32" w:history="1">
         <w:r>
           <w:rPr>
             <w:rStyle w:val="Hipervnculo"/>
@@ -9166,7 +9613,7 @@
           <w:lang w:val="es-ES"/>
         </w:rPr>
       </w:pPr>
-      <w:hyperlink r:id="rId35" w:history="1">
+      <w:hyperlink r:id="rId33" w:history="1">
         <w:r>
           <w:rPr>
             <w:rStyle w:val="Hipervnculo"/>
@@ -9291,6 +9738,7 @@
         <w:rPr>
           <w:lang w:val="es-ES"/>
         </w:rPr>
+        <w:lastRenderedPageBreak/>
         <w:t>git</w:t>
       </w:r>
       <w:proofErr w:type="spellEnd"/>
@@ -9465,7 +9913,7 @@
         </w:rPr>
         <w:t xml:space="preserve"> </w:t>
       </w:r>
-      <w:hyperlink r:id="rId36" w:history="1">
+      <w:hyperlink r:id="rId34" w:history="1">
         <w:r>
           <w:rPr>
             <w:rStyle w:val="Hipervnculo"/>
@@ -9528,7 +9976,7 @@
         </w:rPr>
         <w:t xml:space="preserve"> </w:t>
       </w:r>
-      <w:hyperlink r:id="rId37" w:history="1">
+      <w:hyperlink r:id="rId35" w:history="1">
         <w:r>
           <w:rPr>
             <w:rStyle w:val="Hipervnculo"/>
@@ -9562,7 +10010,6 @@
           <w:bdr w:val="none" w:sz="0" w:space="0" w:color="auto" w:frame="1"/>
           <w:lang w:eastAsia="es-CL"/>
         </w:rPr>
-        <w:lastRenderedPageBreak/>
         <w:t>git</w:t>
       </w:r>
       <w:proofErr w:type="spellEnd"/>
@@ -11116,6 +11563,7 @@
         <w:rPr>
           <w:lang w:val="es-ES"/>
         </w:rPr>
+        <w:lastRenderedPageBreak/>
         <w:t xml:space="preserve"> </w:t>
       </w:r>
       <w:r>
@@ -11138,7 +11586,7 @@
                     <pic:cNvPicPr/>
                   </pic:nvPicPr>
                   <pic:blipFill>
-                    <a:blip r:embed="rId38"/>
+                    <a:blip r:embed="rId36"/>
                     <a:stretch>
                       <a:fillRect/>
                     </a:stretch>
@@ -11171,7 +11619,6 @@
         <w:rPr>
           <w:lang w:val="es-ES"/>
         </w:rPr>
-        <w:lastRenderedPageBreak/>
         <w:t xml:space="preserve">Actualizar el </w:t>
       </w:r>
       <w:proofErr w:type="spellStart"/>
@@ -11231,7 +11678,7 @@
         </w:rPr>
         <w:t xml:space="preserve"> </w:t>
       </w:r>
-      <w:hyperlink r:id="rId39" w:history="1">
+      <w:hyperlink r:id="rId37" w:history="1">
         <w:r>
           <w:rPr>
             <w:rStyle w:val="Hipervnculo"/>
@@ -11634,7 +12081,7 @@
           <w:lang w:val="es-ES"/>
         </w:rPr>
       </w:pPr>
-      <w:hyperlink r:id="rId40" w:history="1">
+      <w:hyperlink r:id="rId38" w:history="1">
         <w:r>
           <w:rPr>
             <w:rStyle w:val="Hipervnculo"/>
@@ -11820,6 +12267,7 @@
           <w:szCs w:val="23"/>
           <w:shd w:val="clear" w:color="auto" w:fill="E4E6EB"/>
         </w:rPr>
+        <w:lastRenderedPageBreak/>
         <w:t xml:space="preserve">3 api retorna la URL a la APK </w:t>
       </w:r>
     </w:p>
@@ -12045,7 +12493,6 @@
         <w:rPr>
           <w:noProof/>
         </w:rPr>
-        <w:lastRenderedPageBreak/>
         <w:drawing>
           <wp:inline distT="0" distB="0" distL="0" distR="0" wp14:anchorId="1BA8A13D" wp14:editId="3F840FED">
             <wp:extent cx="5612130" cy="3155315"/>
@@ -12062,7 +12509,7 @@
                     <pic:cNvPicPr/>
                   </pic:nvPicPr>
                   <pic:blipFill>
-                    <a:blip r:embed="rId41"/>
+                    <a:blip r:embed="rId39"/>
                     <a:stretch>
                       <a:fillRect/>
                     </a:stretch>
@@ -12341,6 +12788,116 @@
           <w:lang w:val="es-ES"/>
         </w:rPr>
       </w:pPr>
+    </w:p>
+    <w:p>
+      <w:pPr>
+        <w:rPr>
+          <w:lang w:val="es-ES"/>
+        </w:rPr>
+      </w:pPr>
+      <w:r>
+        <w:rPr>
+          <w:lang w:val="es-ES"/>
+        </w:rPr>
+        <w:t xml:space="preserve">clave entrada a </w:t>
+      </w:r>
+      <w:proofErr w:type="spellStart"/>
+      <w:r>
+        <w:rPr>
+          <w:lang w:val="es-ES"/>
+        </w:rPr>
+        <w:t>heroku</w:t>
+      </w:r>
+      <w:proofErr w:type="spellEnd"/>
+      <w:r>
+        <w:rPr>
+          <w:lang w:val="es-ES"/>
+        </w:rPr>
+        <w:t xml:space="preserve"> 23/05/22</w:t>
+      </w:r>
+    </w:p>
+    <w:p>
+      <w:pPr>
+        <w:rPr>
+          <w:lang w:val="es-ES"/>
+        </w:rPr>
+      </w:pPr>
+      <w:r>
+        <w:rPr>
+          <w:lang w:val="es-ES"/>
+        </w:rPr>
+        <w:t>#salonhouse940120</w:t>
+      </w:r>
+    </w:p>
+    <w:p>
+      <w:pPr>
+        <w:rPr>
+          <w:lang w:val="es-ES"/>
+        </w:rPr>
+      </w:pPr>
+    </w:p>
+    <w:p>
+      <w:pPr>
+        <w:rPr>
+          <w:u w:val="single"/>
+          <w:lang w:val="es-ES"/>
+        </w:rPr>
+      </w:pPr>
+      <w:proofErr w:type="spellStart"/>
+      <w:r>
+        <w:rPr>
+          <w:lang w:val="es-ES"/>
+        </w:rPr>
+        <w:t>Coinbasecomerce</w:t>
+      </w:r>
+      <w:proofErr w:type="spellEnd"/>
+    </w:p>
+    <w:p>
+      <w:pPr>
+        <w:rPr>
+          <w:lang w:val="es-ES"/>
+        </w:rPr>
+      </w:pPr>
+      <w:r>
+        <w:rPr>
+          <w:noProof/>
+        </w:rPr>
+        <w:drawing>
+          <wp:inline distT="0" distB="0" distL="0" distR="0" wp14:anchorId="1DD3398C" wp14:editId="10BEB388">
+            <wp:extent cx="5612130" cy="3155315"/>
+            <wp:effectExtent l="0" t="0" r="0" b="0"/>
+            <wp:docPr id="18" name="Imagen 18"/>
+            <wp:cNvGraphicFramePr>
+              <a:graphicFrameLocks xmlns:a="http://schemas.openxmlformats.org/drawingml/2006/main" noChangeAspect="1"/>
+            </wp:cNvGraphicFramePr>
+            <a:graphic xmlns:a="http://schemas.openxmlformats.org/drawingml/2006/main">
+              <a:graphicData uri="http://schemas.openxmlformats.org/drawingml/2006/picture">
+                <pic:pic xmlns:pic="http://schemas.openxmlformats.org/drawingml/2006/picture">
+                  <pic:nvPicPr>
+                    <pic:cNvPr id="1" name=""/>
+                    <pic:cNvPicPr/>
+                  </pic:nvPicPr>
+                  <pic:blipFill>
+                    <a:blip r:embed="rId40"/>
+                    <a:stretch>
+                      <a:fillRect/>
+                    </a:stretch>
+                  </pic:blipFill>
+                  <pic:spPr>
+                    <a:xfrm>
+                      <a:off x="0" y="0"/>
+                      <a:ext cx="5612130" cy="3155315"/>
+                    </a:xfrm>
+                    <a:prstGeom prst="rect">
+                      <a:avLst/>
+                    </a:prstGeom>
+                  </pic:spPr>
+                </pic:pic>
+              </a:graphicData>
+            </a:graphic>
+          </wp:inline>
+        </w:drawing>
+      </w:r>
     </w:p>
     <w:sectPr>
       <w:pgSz w:w="12240" w:h="15840"/>

</xml_diff>